<commit_message>
update resume, add Azure cloud services
</commit_message>
<xml_diff>
--- a/Resume.docx
+++ b/Resume.docx
@@ -5,7 +5,7 @@
     <w:tbl>
       <w:tblPr>
         <w:tblStyle w:val="a"/>
-        <w:tblW w:w="10750" w:type="dxa"/>
+        <w:tblW w:w="10890" w:type="dxa"/>
         <w:tblInd w:w="15" w:type="dxa"/>
         <w:tblBorders>
           <w:top w:val="single" w:sz="4" w:space="0" w:color="CCCCCC"/>
@@ -23,19 +23,20 @@
         <w:gridCol w:w="598"/>
         <w:gridCol w:w="2117"/>
         <w:gridCol w:w="1933"/>
-        <w:gridCol w:w="4140"/>
-        <w:gridCol w:w="220"/>
+        <w:gridCol w:w="2250"/>
+        <w:gridCol w:w="2070"/>
+        <w:gridCol w:w="180"/>
       </w:tblGrid>
       <w:tr>
         <w:trPr>
           <w:gridAfter w:val="1"/>
-          <w:wAfter w:w="220" w:type="dxa"/>
+          <w:wAfter w:w="180" w:type="dxa"/>
           <w:trHeight w:val="98"/>
         </w:trPr>
         <w:tc>
           <w:tcPr>
-            <w:tcW w:w="10530" w:type="dxa"/>
-            <w:gridSpan w:val="5"/>
+            <w:tcW w:w="10710" w:type="dxa"/>
+            <w:gridSpan w:val="6"/>
             <w:tcBorders>
               <w:top w:val="nil"/>
               <w:left w:val="nil"/>
@@ -78,13 +79,13 @@
       <w:tr>
         <w:trPr>
           <w:gridAfter w:val="1"/>
-          <w:wAfter w:w="220" w:type="dxa"/>
+          <w:wAfter w:w="180" w:type="dxa"/>
           <w:trHeight w:val="584"/>
         </w:trPr>
         <w:tc>
           <w:tcPr>
-            <w:tcW w:w="10530" w:type="dxa"/>
-            <w:gridSpan w:val="5"/>
+            <w:tcW w:w="10710" w:type="dxa"/>
+            <w:gridSpan w:val="6"/>
             <w:tcBorders>
               <w:top w:val="nil"/>
               <w:left w:val="nil"/>
@@ -407,7 +408,16 @@
                 <w:sz w:val="20"/>
                 <w:szCs w:val="20"/>
               </w:rPr>
-              <w:t>• Python</w:t>
+              <w:t xml:space="preserve">• </w:t>
+            </w:r>
+            <w:r>
+              <w:rPr>
+                <w:b/>
+                <w:color w:val="5C94CE"/>
+                <w:sz w:val="20"/>
+                <w:szCs w:val="20"/>
+              </w:rPr>
+              <w:t>Dart</w:t>
             </w:r>
           </w:p>
           <w:p>
@@ -437,7 +447,7 @@
                 <w:sz w:val="20"/>
                 <w:szCs w:val="20"/>
               </w:rPr>
-              <w:t>Dart</w:t>
+              <w:t>Python</w:t>
             </w:r>
           </w:p>
           <w:p>
@@ -734,16 +744,7 @@
                 <w:sz w:val="20"/>
                 <w:szCs w:val="20"/>
               </w:rPr>
-              <w:t xml:space="preserve">• </w:t>
-            </w:r>
-            <w:r>
-              <w:rPr>
-                <w:b/>
-                <w:color w:val="5C94CE"/>
-                <w:sz w:val="20"/>
-                <w:szCs w:val="20"/>
-              </w:rPr>
-              <w:t>LINQ</w:t>
+              <w:t>• LINQ</w:t>
             </w:r>
           </w:p>
           <w:p>
@@ -785,12 +786,12 @@
         </w:tc>
         <w:tc>
           <w:tcPr>
-            <w:tcW w:w="4140" w:type="dxa"/>
+            <w:tcW w:w="2250" w:type="dxa"/>
             <w:tcBorders>
               <w:top w:val="single" w:sz="6" w:space="0" w:color="D9D9D9"/>
               <w:left w:val="single" w:sz="6" w:space="0" w:color="CCCCCC"/>
               <w:bottom w:val="nil"/>
-              <w:right w:val="single" w:sz="6" w:space="0" w:color="CCCCCC"/>
+              <w:right w:val="nil"/>
             </w:tcBorders>
             <w:shd w:val="clear" w:color="auto" w:fill="auto"/>
             <w:tcMar>
@@ -839,19 +840,8 @@
                 <w:sz w:val="20"/>
                 <w:szCs w:val="20"/>
               </w:rPr>
-              <w:t xml:space="preserve">• </w:t>
-            </w:r>
-            <w:proofErr w:type="spellStart"/>
-            <w:r>
-              <w:rPr>
-                <w:b/>
-                <w:color w:val="5C94CE"/>
-                <w:sz w:val="20"/>
-                <w:szCs w:val="20"/>
-              </w:rPr>
-              <w:t>Git</w:t>
-            </w:r>
-            <w:proofErr w:type="spellEnd"/>
+              <w:t>• Git</w:t>
+            </w:r>
           </w:p>
           <w:p>
             <w:pPr>
@@ -871,7 +861,7 @@
                 <w:sz w:val="20"/>
                 <w:szCs w:val="20"/>
               </w:rPr>
-              <w:t xml:space="preserve">•CLI (Command Line) </w:t>
+              <w:t>• Azure Dev Ops</w:t>
             </w:r>
           </w:p>
           <w:p>
@@ -892,7 +882,7 @@
                 <w:sz w:val="20"/>
                 <w:szCs w:val="20"/>
               </w:rPr>
-              <w:t>• Android Developer Studio</w:t>
+              <w:t>• Azure Cloud Service</w:t>
             </w:r>
           </w:p>
           <w:p>
@@ -913,104 +903,116 @@
                 <w:sz w:val="20"/>
                 <w:szCs w:val="20"/>
               </w:rPr>
-              <w:t xml:space="preserve">• </w:t>
-            </w:r>
-            <w:proofErr w:type="spellStart"/>
-            <w:r>
-              <w:rPr>
-                <w:b/>
-                <w:color w:val="5C94CE"/>
-                <w:sz w:val="20"/>
-                <w:szCs w:val="20"/>
-              </w:rPr>
-              <w:t>Xcode</w:t>
-            </w:r>
-            <w:proofErr w:type="spellEnd"/>
-          </w:p>
-          <w:p>
-            <w:pPr>
-              <w:spacing w:before="0" w:line="240" w:lineRule="auto"/>
-              <w:ind w:left="180" w:right="0"/>
-              <w:rPr>
-                <w:b/>
-                <w:color w:val="5C94CE"/>
-                <w:sz w:val="20"/>
-                <w:szCs w:val="20"/>
-              </w:rPr>
-            </w:pPr>
-            <w:r>
-              <w:rPr>
-                <w:b/>
-                <w:color w:val="5C94CE"/>
-                <w:sz w:val="20"/>
-                <w:szCs w:val="20"/>
-              </w:rPr>
-              <w:t>• Visual Studio 2017</w:t>
-            </w:r>
-          </w:p>
-          <w:p>
-            <w:pPr>
-              <w:spacing w:before="0" w:line="240" w:lineRule="auto"/>
-              <w:ind w:left="720" w:right="0" w:hanging="540"/>
-              <w:rPr>
-                <w:b/>
-                <w:color w:val="5C94CE"/>
-                <w:sz w:val="20"/>
-                <w:szCs w:val="20"/>
-              </w:rPr>
-            </w:pPr>
-            <w:r>
-              <w:rPr>
-                <w:b/>
-                <w:color w:val="5C94CE"/>
-                <w:sz w:val="20"/>
-                <w:szCs w:val="20"/>
-              </w:rPr>
-              <w:t xml:space="preserve"> • Postman</w:t>
+              <w:t xml:space="preserve">•CLI (Command </w:t>
+            </w:r>
+            <w:r>
+              <w:rPr>
+                <w:b/>
+                <w:color w:val="5C94CE"/>
+                <w:sz w:val="20"/>
+                <w:szCs w:val="20"/>
+              </w:rPr>
+              <w:t xml:space="preserve">Line) </w:t>
             </w:r>
           </w:p>
         </w:tc>
         <w:tc>
           <w:tcPr>
-            <w:tcW w:w="220" w:type="dxa"/>
+            <w:tcW w:w="2250" w:type="dxa"/>
+            <w:gridSpan w:val="2"/>
             <w:tcBorders>
-              <w:top w:val="single" w:sz="6" w:space="0" w:color="D9D9D9"/>
-              <w:left w:val="single" w:sz="6" w:space="0" w:color="CCCCCC"/>
+              <w:top w:val="nil"/>
+              <w:left w:val="nil"/>
               <w:bottom w:val="nil"/>
-              <w:right w:val="single" w:sz="6" w:space="0" w:color="FFFFFF"/>
+              <w:right w:val="nil"/>
             </w:tcBorders>
             <w:shd w:val="clear" w:color="auto" w:fill="auto"/>
-            <w:tcMar>
-              <w:top w:w="100" w:type="dxa"/>
-              <w:left w:w="100" w:type="dxa"/>
-              <w:bottom w:w="100" w:type="dxa"/>
-              <w:right w:w="100" w:type="dxa"/>
-            </w:tcMar>
           </w:tcPr>
           <w:p>
             <w:pPr>
               <w:spacing w:before="0" w:line="240" w:lineRule="auto"/>
-              <w:ind w:right="0"/>
-              <w:rPr>
-                <w:b/>
-                <w:color w:val="354A5F"/>
-                <w:sz w:val="20"/>
-                <w:szCs w:val="20"/>
-              </w:rPr>
-            </w:pPr>
+              <w:ind w:left="180" w:right="0"/>
+              <w:rPr>
+                <w:b/>
+                <w:color w:val="5C94CE"/>
+                <w:sz w:val="20"/>
+                <w:szCs w:val="20"/>
+              </w:rPr>
+            </w:pPr>
+          </w:p>
+          <w:p>
+            <w:pPr>
+              <w:spacing w:before="0" w:line="240" w:lineRule="auto"/>
+              <w:ind w:left="180" w:right="0"/>
+              <w:rPr>
+                <w:b/>
+                <w:color w:val="5C94CE"/>
+                <w:sz w:val="20"/>
+                <w:szCs w:val="20"/>
+              </w:rPr>
+            </w:pPr>
+            <w:r>
+              <w:rPr>
+                <w:b/>
+                <w:color w:val="5C94CE"/>
+                <w:sz w:val="20"/>
+                <w:szCs w:val="20"/>
+              </w:rPr>
+              <w:t>• Android Developer Studio</w:t>
+            </w:r>
+          </w:p>
+          <w:p>
+            <w:pPr>
+              <w:spacing w:before="0" w:line="240" w:lineRule="auto"/>
+              <w:ind w:left="180" w:right="0"/>
+              <w:rPr>
+                <w:b/>
+                <w:color w:val="5C94CE"/>
+                <w:sz w:val="20"/>
+                <w:szCs w:val="20"/>
+              </w:rPr>
+            </w:pPr>
+            <w:r>
+              <w:rPr>
+                <w:b/>
+                <w:color w:val="5C94CE"/>
+                <w:sz w:val="20"/>
+                <w:szCs w:val="20"/>
+              </w:rPr>
+              <w:t>• Xcode</w:t>
+            </w:r>
+          </w:p>
+          <w:p>
+            <w:pPr>
+              <w:spacing w:before="0" w:line="240" w:lineRule="auto"/>
+              <w:ind w:left="180" w:right="0"/>
+              <w:rPr>
+                <w:b/>
+                <w:color w:val="5C94CE"/>
+                <w:sz w:val="20"/>
+                <w:szCs w:val="20"/>
+              </w:rPr>
+            </w:pPr>
+            <w:r>
+              <w:rPr>
+                <w:b/>
+                <w:color w:val="5C94CE"/>
+                <w:sz w:val="20"/>
+                <w:szCs w:val="20"/>
+              </w:rPr>
+              <w:t>• Visual Studio 2017</w:t>
+            </w:r>
           </w:p>
         </w:tc>
       </w:tr>
       <w:tr>
         <w:trPr>
-          <w:gridAfter w:val="1"/>
-          <w:wAfter w:w="220" w:type="dxa"/>
           <w:trHeight w:val="161"/>
         </w:trPr>
         <w:tc>
           <w:tcPr>
-            <w:tcW w:w="10530" w:type="dxa"/>
-            <w:gridSpan w:val="5"/>
+            <w:tcW w:w="10890" w:type="dxa"/>
+            <w:gridSpan w:val="7"/>
             <w:tcBorders>
               <w:top w:val="nil"/>
               <w:left w:val="nil"/>
@@ -1051,14 +1053,12 @@
       </w:tr>
       <w:tr>
         <w:trPr>
-          <w:gridAfter w:val="1"/>
-          <w:wAfter w:w="220" w:type="dxa"/>
           <w:trHeight w:val="420"/>
         </w:trPr>
         <w:tc>
           <w:tcPr>
-            <w:tcW w:w="10530" w:type="dxa"/>
-            <w:gridSpan w:val="5"/>
+            <w:tcW w:w="10890" w:type="dxa"/>
+            <w:gridSpan w:val="7"/>
             <w:tcBorders>
               <w:top w:val="nil"/>
               <w:left w:val="nil"/>
@@ -1089,7 +1089,13 @@
               <w:rPr>
                 <w:color w:val="5C94CE"/>
               </w:rPr>
-              <w:t>Full Stack Software Developer</w:t>
+              <w:t>Software Developer</w:t>
+            </w:r>
+            <w:r>
+              <w:rPr>
+                <w:color w:val="5C94CE"/>
+              </w:rPr>
+              <w:t>, Full Stack</w:t>
             </w:r>
             <w:r>
               <w:rPr>
@@ -1161,7 +1167,23 @@
                 <w:sz w:val="20"/>
                 <w:szCs w:val="20"/>
               </w:rPr>
-              <w:t>. Deploying to the cloud (Azure) for use in a corporate banking environment. I also work on building the bank’s consumer facing mobile app, which is a native iOS and Android app built using Flutter (Dart).</w:t>
+              <w:t xml:space="preserve">. Deploying to the cloud (Azure) for use in a corporate banking environment. </w:t>
+            </w:r>
+            <w:r>
+              <w:rPr>
+                <w:color w:val="354A5F"/>
+                <w:sz w:val="20"/>
+                <w:szCs w:val="20"/>
+              </w:rPr>
+              <w:t xml:space="preserve">Develop the bank’s </w:t>
+            </w:r>
+            <w:r>
+              <w:rPr>
+                <w:color w:val="354A5F"/>
+                <w:sz w:val="20"/>
+                <w:szCs w:val="20"/>
+              </w:rPr>
+              <w:t>consumer facing mobile app, which is a native iOS and Android app built using Flutter (Dart).</w:t>
             </w:r>
             <w:r>
               <w:rPr>
@@ -1201,7 +1223,23 @@
                 <w:sz w:val="20"/>
                 <w:szCs w:val="20"/>
               </w:rPr>
-              <w:t>I contribute to the setup, deployment, and security of mobile application to meet FFIEC requirements</w:t>
+              <w:t xml:space="preserve">I contribute to the setup, deployment, and security of </w:t>
+            </w:r>
+            <w:r>
+              <w:rPr>
+                <w:color w:val="354A5F"/>
+                <w:sz w:val="20"/>
+                <w:szCs w:val="20"/>
+              </w:rPr>
+              <w:t xml:space="preserve">core and </w:t>
+            </w:r>
+            <w:r>
+              <w:rPr>
+                <w:color w:val="354A5F"/>
+                <w:sz w:val="20"/>
+                <w:szCs w:val="20"/>
+              </w:rPr>
+              <w:t>mobile application to meet FFIEC requirements</w:t>
             </w:r>
             <w:r>
               <w:rPr>
@@ -1229,7 +1267,31 @@
                 <w:sz w:val="20"/>
                 <w:szCs w:val="20"/>
               </w:rPr>
-              <w:t xml:space="preserve">Technologies: JavaScript, Typescript, C#, HTML, CSS, Angular, </w:t>
+              <w:t>Technologies: JavaScript, Typescript, C#, Angular,</w:t>
+            </w:r>
+            <w:r>
+              <w:rPr>
+                <w:color w:val="354A5F"/>
+                <w:sz w:val="20"/>
+                <w:szCs w:val="20"/>
+              </w:rPr>
+              <w:t xml:space="preserve"> </w:t>
+            </w:r>
+            <w:r>
+              <w:rPr>
+                <w:color w:val="354A5F"/>
+                <w:sz w:val="20"/>
+                <w:szCs w:val="20"/>
+              </w:rPr>
+              <w:t xml:space="preserve">HTML, CSS, </w:t>
+            </w:r>
+            <w:r>
+              <w:rPr>
+                <w:color w:val="354A5F"/>
+                <w:sz w:val="20"/>
+                <w:szCs w:val="20"/>
+              </w:rPr>
+              <w:t xml:space="preserve"> </w:t>
             </w:r>
             <w:r>
               <w:rPr>
@@ -1245,15 +1307,7 @@
                 <w:sz w:val="20"/>
                 <w:szCs w:val="20"/>
               </w:rPr>
-              <w:t>, Flutter, Dart, Azure, SQLi</w:t>
-            </w:r>
-            <w:r>
-              <w:rPr>
-                <w:color w:val="354A5F"/>
-                <w:sz w:val="20"/>
-                <w:szCs w:val="20"/>
-              </w:rPr>
-              <w:t>te</w:t>
+              <w:t>, Flutter, Dart, Azure</w:t>
             </w:r>
             <w:r>
               <w:rPr>
@@ -1270,32 +1324,6 @@
                 <w:szCs w:val="20"/>
               </w:rPr>
               <w:t xml:space="preserve"> LINQ, </w:t>
-            </w:r>
-            <w:r>
-              <w:rPr>
-                <w:color w:val="354A5F"/>
-                <w:sz w:val="20"/>
-                <w:szCs w:val="20"/>
-              </w:rPr>
-              <w:br/>
-            </w:r>
-            <w:r>
-              <w:rPr>
-                <w:rFonts w:ascii="Helvetica Neue" w:eastAsia="Times New Roman" w:hAnsi="Helvetica Neue" w:cs="Times New Roman"/>
-                <w:color w:val="auto"/>
-                <w:sz w:val="20"/>
-                <w:szCs w:val="20"/>
-                <w:lang w:val="en-US"/>
-              </w:rPr>
-              <w:br/>
-            </w:r>
-            <w:r>
-              <w:rPr>
-                <w:color w:val="354A5F"/>
-                <w:sz w:val="20"/>
-                <w:szCs w:val="20"/>
-              </w:rPr>
-              <w:t>This was a contract to hire role through Bradford &amp; Galt Consulting Services.</w:t>
             </w:r>
           </w:p>
           <w:p>
@@ -1304,11 +1332,39 @@
               <w:spacing w:before="0" w:line="240" w:lineRule="auto"/>
               <w:ind w:right="0"/>
               <w:rPr>
-                <w:rFonts w:ascii="Times New Roman" w:eastAsia="Times New Roman" w:hAnsi="Times New Roman" w:cs="Times New Roman"/>
+                <w:color w:val="354A5F"/>
+                <w:sz w:val="20"/>
+                <w:szCs w:val="20"/>
+              </w:rPr>
+            </w:pPr>
+            <w:r>
+              <w:rPr>
+                <w:rFonts w:ascii="Helvetica Neue" w:eastAsia="Times New Roman" w:hAnsi="Helvetica Neue" w:cs="Times New Roman"/>
                 <w:color w:val="auto"/>
                 <w:sz w:val="20"/>
                 <w:szCs w:val="20"/>
                 <w:lang w:val="en-US"/>
+              </w:rPr>
+              <w:br/>
+            </w:r>
+            <w:r>
+              <w:rPr>
+                <w:color w:val="354A5F"/>
+                <w:sz w:val="20"/>
+                <w:szCs w:val="20"/>
+              </w:rPr>
+              <w:t>This was a contract to hire role through Bradford &amp; Galt Consulting Services.</w:t>
+            </w:r>
+          </w:p>
+          <w:p>
+            <w:pPr>
+              <w:widowControl/>
+              <w:spacing w:before="0" w:line="240" w:lineRule="auto"/>
+              <w:ind w:right="0"/>
+              <w:rPr>
+                <w:color w:val="354A5F"/>
+                <w:sz w:val="20"/>
+                <w:szCs w:val="20"/>
               </w:rPr>
             </w:pPr>
           </w:p>
@@ -1326,13 +1382,7 @@
               <w:rPr>
                 <w:color w:val="5C94CE"/>
               </w:rPr>
-              <w:t xml:space="preserve">Web Development Teaching Assistant - </w:t>
-            </w:r>
-            <w:r>
-              <w:rPr>
-                <w:color w:val="5C94CE"/>
-              </w:rPr>
-              <w:t>Part Time</w:t>
+              <w:t>Web Development Teaching Assistant - Part Time</w:t>
             </w:r>
             <w:r>
               <w:rPr>
@@ -1425,7 +1475,8 @@
                 <w:ilvl w:val="0"/>
                 <w:numId w:val="1"/>
               </w:numPr>
-              <w:spacing w:before="0"/>
+              <w:spacing w:before="0" w:after="80"/>
+              <w:ind w:right="302"/>
               <w:rPr>
                 <w:color w:val="354A5F"/>
                 <w:sz w:val="20"/>
@@ -1454,6 +1505,12 @@
               <w:rPr>
                 <w:color w:val="5C94CE"/>
               </w:rPr>
+              <w:t xml:space="preserve">Frontend </w:t>
+            </w:r>
+            <w:r>
+              <w:rPr>
+                <w:color w:val="5C94CE"/>
+              </w:rPr>
               <w:t>Web Developer</w:t>
             </w:r>
             <w:r>
@@ -1469,106 +1526,78 @@
               </w:rPr>
               <w:t xml:space="preserve"> </w:t>
             </w:r>
-            <w:proofErr w:type="spellStart"/>
             <w:r>
               <w:rPr>
                 <w:b w:val="0"/>
                 <w:color w:val="354A5F"/>
               </w:rPr>
-              <w:t>Lumos</w:t>
-            </w:r>
-            <w:proofErr w:type="spellEnd"/>
-            <w:r>
-              <w:rPr>
-                <w:b w:val="0"/>
-                <w:color w:val="354A5F"/>
-              </w:rPr>
-              <w:t xml:space="preserve"> Web Design, Overland Park, August 2018 – May 2019</w:t>
-            </w:r>
-          </w:p>
-          <w:p>
-            <w:pPr>
-              <w:numPr>
-                <w:ilvl w:val="0"/>
-                <w:numId w:val="1"/>
-              </w:numPr>
-              <w:spacing w:before="0"/>
-              <w:rPr>
-                <w:color w:val="354A5F"/>
-                <w:sz w:val="20"/>
-                <w:szCs w:val="20"/>
-              </w:rPr>
-            </w:pPr>
-            <w:r>
-              <w:rPr>
-                <w:color w:val="354A5F"/>
-                <w:sz w:val="20"/>
-                <w:szCs w:val="20"/>
-              </w:rPr>
-              <w:t>Develop SEO optimized sites using tools like Google Spotlight to verify SEO.</w:t>
-            </w:r>
-          </w:p>
-          <w:p>
-            <w:pPr>
-              <w:numPr>
-                <w:ilvl w:val="0"/>
-                <w:numId w:val="1"/>
-              </w:numPr>
-              <w:spacing w:before="0"/>
-              <w:rPr>
-                <w:color w:val="354A5F"/>
-                <w:sz w:val="20"/>
-                <w:szCs w:val="20"/>
-              </w:rPr>
-            </w:pPr>
-            <w:r>
-              <w:rPr>
-                <w:color w:val="354A5F"/>
-                <w:sz w:val="20"/>
-                <w:szCs w:val="20"/>
-              </w:rPr>
-              <w:t xml:space="preserve">Create e-commerce stores using tools such as </w:t>
-            </w:r>
-            <w:proofErr w:type="spellStart"/>
-            <w:r>
-              <w:rPr>
-                <w:color w:val="354A5F"/>
-                <w:sz w:val="20"/>
-                <w:szCs w:val="20"/>
-              </w:rPr>
-              <w:t>WooCommerce</w:t>
-            </w:r>
-            <w:proofErr w:type="spellEnd"/>
-            <w:r>
-              <w:rPr>
-                <w:color w:val="354A5F"/>
-                <w:sz w:val="20"/>
-                <w:szCs w:val="20"/>
-              </w:rPr>
-              <w:t xml:space="preserve"> or Shopify.</w:t>
-            </w:r>
-          </w:p>
-          <w:p>
-            <w:pPr>
-              <w:numPr>
-                <w:ilvl w:val="0"/>
-                <w:numId w:val="1"/>
-              </w:numPr>
-              <w:spacing w:before="0"/>
-              <w:rPr>
-                <w:color w:val="354A5F"/>
-                <w:sz w:val="20"/>
-                <w:szCs w:val="20"/>
-              </w:rPr>
-            </w:pPr>
-            <w:r>
-              <w:rPr>
-                <w:color w:val="354A5F"/>
-                <w:sz w:val="20"/>
-                <w:szCs w:val="20"/>
-              </w:rPr>
-              <w:t>Work in multidisciplinary team with other professionals such as graphic designers.</w:t>
-            </w:r>
+              <w:t>Lumos Web Design, Overland Park, August 2018 – May 2019</w:t>
+            </w:r>
+          </w:p>
+          <w:p>
+            <w:pPr>
+              <w:widowControl/>
+              <w:spacing w:before="0" w:line="240" w:lineRule="auto"/>
+              <w:ind w:right="0"/>
+              <w:rPr>
+                <w:color w:val="354A5F"/>
+                <w:sz w:val="20"/>
+                <w:szCs w:val="20"/>
+              </w:rPr>
+            </w:pPr>
+            <w:r>
+              <w:rPr>
+                <w:color w:val="354A5F"/>
+                <w:sz w:val="20"/>
+                <w:szCs w:val="20"/>
+              </w:rPr>
+              <w:t>My main responsibilities include building Web applications using various frameworks and libraries such as React, jQuery, and Bootstrap. Develop e-commerce stores using tools such as WooCommerce or Shopify. Develop SEO optimized sites using tools like Google Spotlight to verify search engine ranking. Communicate visual needs to graphic designers and implement their designs.</w:t>
+            </w:r>
+            <w:r>
+              <w:rPr>
+                <w:color w:val="354A5F"/>
+                <w:sz w:val="20"/>
+                <w:szCs w:val="20"/>
+              </w:rPr>
+              <w:br/>
+            </w:r>
+            <w:r>
+              <w:rPr>
+                <w:color w:val="354A5F"/>
+                <w:sz w:val="20"/>
+                <w:szCs w:val="20"/>
+              </w:rPr>
+              <w:br/>
+              <w:t>Technologies: JavaScript, HTML, CSS, nodeJS, bootstrap, jQ</w:t>
+            </w:r>
+            <w:r>
+              <w:rPr>
+                <w:color w:val="354A5F"/>
+                <w:sz w:val="20"/>
+                <w:szCs w:val="20"/>
+              </w:rPr>
+              <w:t>uery, Wordpress, Woo-commerce, S</w:t>
+            </w:r>
+            <w:r>
+              <w:rPr>
+                <w:color w:val="354A5F"/>
+                <w:sz w:val="20"/>
+                <w:szCs w:val="20"/>
+              </w:rPr>
+              <w:t>hopify</w:t>
+            </w:r>
+          </w:p>
+          <w:p>
+            <w:pPr>
+              <w:widowControl/>
+              <w:spacing w:before="0" w:line="240" w:lineRule="auto"/>
+              <w:ind w:right="0"/>
+              <w:rPr>
+                <w:color w:val="354A5F"/>
+                <w:sz w:val="20"/>
+                <w:szCs w:val="20"/>
+              </w:rPr>
+            </w:pPr>
           </w:p>
           <w:p>
             <w:pPr>
@@ -1669,14 +1698,12 @@
       </w:tr>
       <w:tr>
         <w:trPr>
-          <w:gridAfter w:val="1"/>
-          <w:wAfter w:w="220" w:type="dxa"/>
           <w:trHeight w:val="143"/>
         </w:trPr>
         <w:tc>
           <w:tcPr>
-            <w:tcW w:w="10530" w:type="dxa"/>
-            <w:gridSpan w:val="5"/>
+            <w:tcW w:w="10890" w:type="dxa"/>
+            <w:gridSpan w:val="7"/>
             <w:tcBorders>
               <w:top w:val="nil"/>
               <w:left w:val="nil"/>
@@ -1717,14 +1744,12 @@
       </w:tr>
       <w:tr>
         <w:trPr>
-          <w:gridAfter w:val="1"/>
-          <w:wAfter w:w="220" w:type="dxa"/>
           <w:trHeight w:val="22"/>
         </w:trPr>
         <w:tc>
           <w:tcPr>
-            <w:tcW w:w="10530" w:type="dxa"/>
-            <w:gridSpan w:val="5"/>
+            <w:tcW w:w="10890" w:type="dxa"/>
+            <w:gridSpan w:val="7"/>
             <w:tcBorders>
               <w:top w:val="nil"/>
               <w:left w:val="nil"/>
@@ -1874,8 +1899,6 @@
         </w:rPr>
         <w:t>Finalist a startup competition judged on pitch deck, financial projections, and live demo — 2015</w:t>
       </w:r>
-      <w:bookmarkStart w:id="6" w:name="_GoBack"/>
-      <w:bookmarkEnd w:id="6"/>
     </w:p>
     <w:p>
       <w:pPr>
@@ -1886,33 +1909,19 @@
           <w:color w:val="354A5F"/>
         </w:rPr>
       </w:pPr>
-      <w:bookmarkStart w:id="7" w:name="_rm68ojkdy3gy" w:colFirst="0" w:colLast="0"/>
-      <w:bookmarkEnd w:id="7"/>
+      <w:bookmarkStart w:id="6" w:name="_rm68ojkdy3gy" w:colFirst="0" w:colLast="0"/>
+      <w:bookmarkEnd w:id="6"/>
       <w:r>
         <w:rPr>
           <w:color w:val="5C94CE"/>
         </w:rPr>
-        <w:t xml:space="preserve">KC </w:t>
-      </w:r>
-      <w:proofErr w:type="spellStart"/>
-      <w:r>
-        <w:rPr>
-          <w:color w:val="5C94CE"/>
-        </w:rPr>
-        <w:t>BizF</w:t>
+        <w:t>KC BizF</w:t>
       </w:r>
       <w:r>
         <w:rPr>
           <w:color w:val="5C94CE"/>
         </w:rPr>
-        <w:t>est</w:t>
-      </w:r>
-      <w:proofErr w:type="spellEnd"/>
-      <w:r>
-        <w:rPr>
-          <w:color w:val="5C94CE"/>
-        </w:rPr>
-        <w:t>,</w:t>
+        <w:t>est,</w:t>
       </w:r>
       <w:r>
         <w:rPr>
@@ -1990,7 +1999,6 @@
         </w:rPr>
         <w:t xml:space="preserve">Send monthly newsletter to </w:t>
       </w:r>
-      <w:proofErr w:type="spellStart"/>
       <w:r>
         <w:rPr>
           <w:rFonts w:ascii="Montserrat" w:eastAsia="Montserrat" w:hAnsi="Montserrat" w:cs="Montserrat"/>
@@ -2000,7 +2008,6 @@
         </w:rPr>
         <w:t>MailChimp</w:t>
       </w:r>
-      <w:proofErr w:type="spellEnd"/>
       <w:r>
         <w:rPr>
           <w:rFonts w:ascii="Montserrat" w:eastAsia="Montserrat" w:hAnsi="Montserrat" w:cs="Montserrat"/>
@@ -2107,8 +2114,28 @@
           <w:szCs w:val="22"/>
           <w:lang w:val="en" w:eastAsia="en-US"/>
         </w:rPr>
-        <w:t xml:space="preserve"> – Jan 2015 - Present</w:t>
+        <w:t xml:space="preserve"> – Jan 2015 </w:t>
       </w:r>
+      <w:r>
+        <w:rPr>
+          <w:rFonts w:ascii="Montserrat" w:eastAsia="Montserrat" w:hAnsi="Montserrat" w:cs="Montserrat"/>
+          <w:color w:val="354A5F"/>
+          <w:szCs w:val="22"/>
+          <w:lang w:val="en" w:eastAsia="en-US"/>
+        </w:rPr>
+        <w:t>–</w:t>
+      </w:r>
+      <w:r>
+        <w:rPr>
+          <w:rFonts w:ascii="Montserrat" w:eastAsia="Montserrat" w:hAnsi="Montserrat" w:cs="Montserrat"/>
+          <w:color w:val="354A5F"/>
+          <w:szCs w:val="22"/>
+          <w:lang w:val="en" w:eastAsia="en-US"/>
+        </w:rPr>
+        <w:t xml:space="preserve"> Present</w:t>
+      </w:r>
+      <w:bookmarkStart w:id="7" w:name="_GoBack"/>
+      <w:bookmarkEnd w:id="7"/>
     </w:p>
     <w:sectPr>
       <w:footerReference w:type="default" r:id="rId12"/>
@@ -3939,7 +3966,7 @@
 </file>
 
 <file path=customXml/itemProps1.xml><?xml version="1.0" encoding="utf-8"?>
-<ds:datastoreItem xmlns:ds="http://schemas.openxmlformats.org/officeDocument/2006/customXml" ds:itemID="{89CF1B32-C059-4E4E-8F22-ABDB634CBB3A}">
+<ds:datastoreItem xmlns:ds="http://schemas.openxmlformats.org/officeDocument/2006/customXml" ds:itemID="{33D73009-E5B7-9946-B27D-FB111A8F380C}">
   <ds:schemaRefs>
     <ds:schemaRef ds:uri="http://schemas.openxmlformats.org/officeDocument/2006/bibliography"/>
   </ds:schemaRefs>

</xml_diff>

<commit_message>
update resume springn 2020
</commit_message>
<xml_diff>
--- a/Resume.docx
+++ b/Resume.docx
@@ -1,11 +1,11 @@
 
 <file path=word/document.xml><?xml version="1.0" encoding="utf-8"?>
-<w:document xmlns:wpc="http://schemas.microsoft.com/office/word/2010/wordprocessingCanvas" xmlns:mo="http://schemas.microsoft.com/office/mac/office/2008/main" xmlns:mc="http://schemas.openxmlformats.org/markup-compatibility/2006" xmlns:mv="urn:schemas-microsoft-com:mac:vml" xmlns:o="urn:schemas-microsoft-com:office:office" xmlns:r="http://schemas.openxmlformats.org/officeDocument/2006/relationships" xmlns:m="http://schemas.openxmlformats.org/officeDocument/2006/math" xmlns:v="urn:schemas-microsoft-com:vml" xmlns:wp14="http://schemas.microsoft.com/office/word/2010/wordprocessingDrawing" xmlns:wp="http://schemas.openxmlformats.org/drawingml/2006/wordprocessingDrawing" xmlns:w10="urn:schemas-microsoft-com:office:word" xmlns:w="http://schemas.openxmlformats.org/wordprocessingml/2006/main" xmlns:w14="http://schemas.microsoft.com/office/word/2010/wordml" xmlns:w15="http://schemas.microsoft.com/office/word/2012/wordml" xmlns:wpg="http://schemas.microsoft.com/office/word/2010/wordprocessingGroup" xmlns:wpi="http://schemas.microsoft.com/office/word/2010/wordprocessingInk" xmlns:wne="http://schemas.microsoft.com/office/word/2006/wordml" xmlns:wps="http://schemas.microsoft.com/office/word/2010/wordprocessingShape" mc:Ignorable="w14 w15 wp14">
+<w:document xmlns:wpc="http://schemas.microsoft.com/office/word/2010/wordprocessingCanvas" xmlns:cx="http://schemas.microsoft.com/office/drawing/2014/chartex" xmlns:cx1="http://schemas.microsoft.com/office/drawing/2015/9/8/chartex" xmlns:cx2="http://schemas.microsoft.com/office/drawing/2015/10/21/chartex" xmlns:cx3="http://schemas.microsoft.com/office/drawing/2016/5/9/chartex" xmlns:cx4="http://schemas.microsoft.com/office/drawing/2016/5/10/chartex" xmlns:cx5="http://schemas.microsoft.com/office/drawing/2016/5/11/chartex" xmlns:cx6="http://schemas.microsoft.com/office/drawing/2016/5/12/chartex" xmlns:cx7="http://schemas.microsoft.com/office/drawing/2016/5/13/chartex" xmlns:cx8="http://schemas.microsoft.com/office/drawing/2016/5/14/chartex" xmlns:mc="http://schemas.openxmlformats.org/markup-compatibility/2006" xmlns:aink="http://schemas.microsoft.com/office/drawing/2016/ink" xmlns:am3d="http://schemas.microsoft.com/office/drawing/2017/model3d" xmlns:o="urn:schemas-microsoft-com:office:office" xmlns:r="http://schemas.openxmlformats.org/officeDocument/2006/relationships" xmlns:m="http://schemas.openxmlformats.org/officeDocument/2006/math" xmlns:v="urn:schemas-microsoft-com:vml" xmlns:wp14="http://schemas.microsoft.com/office/word/2010/wordprocessingDrawing" xmlns:wp="http://schemas.openxmlformats.org/drawingml/2006/wordprocessingDrawing" xmlns:w10="urn:schemas-microsoft-com:office:word" xmlns:w="http://schemas.openxmlformats.org/wordprocessingml/2006/main" xmlns:w14="http://schemas.microsoft.com/office/word/2010/wordml" xmlns:w15="http://schemas.microsoft.com/office/word/2012/wordml" xmlns:w16cid="http://schemas.microsoft.com/office/word/2016/wordml/cid" xmlns:w16se="http://schemas.microsoft.com/office/word/2015/wordml/symex" xmlns:wpg="http://schemas.microsoft.com/office/word/2010/wordprocessingGroup" xmlns:wpi="http://schemas.microsoft.com/office/word/2010/wordprocessingInk" xmlns:wne="http://schemas.microsoft.com/office/word/2006/wordml" xmlns:wps="http://schemas.microsoft.com/office/word/2010/wordprocessingShape" mc:Ignorable="w14 w15 w16se w16cid wp14">
   <w:body>
     <w:tbl>
       <w:tblPr>
         <w:tblStyle w:val="a"/>
-        <w:tblW w:w="10890" w:type="dxa"/>
+        <w:tblW w:w="10875" w:type="dxa"/>
         <w:tblInd w:w="15" w:type="dxa"/>
         <w:tblBorders>
           <w:top w:val="single" w:sz="4" w:space="0" w:color="CCCCCC"/>
@@ -22,20 +22,17 @@
         <w:gridCol w:w="1742"/>
         <w:gridCol w:w="598"/>
         <w:gridCol w:w="2117"/>
-        <w:gridCol w:w="1933"/>
-        <w:gridCol w:w="2250"/>
-        <w:gridCol w:w="2070"/>
-        <w:gridCol w:w="180"/>
+        <w:gridCol w:w="1468"/>
+        <w:gridCol w:w="1890"/>
+        <w:gridCol w:w="3060"/>
       </w:tblGrid>
       <w:tr>
         <w:trPr>
-          <w:gridAfter w:val="1"/>
-          <w:wAfter w:w="180" w:type="dxa"/>
-          <w:trHeight w:val="98"/>
+          <w:trHeight w:val="422"/>
         </w:trPr>
         <w:tc>
           <w:tcPr>
-            <w:tcW w:w="10710" w:type="dxa"/>
+            <w:tcW w:w="10875" w:type="dxa"/>
             <w:gridSpan w:val="6"/>
             <w:tcBorders>
               <w:top w:val="nil"/>
@@ -58,8 +55,8 @@
               <w:rPr>
                 <w:rFonts w:ascii="Montserrat Light" w:eastAsia="Montserrat Light" w:hAnsi="Montserrat Light" w:cs="Montserrat Light"/>
                 <w:color w:val="354A5F"/>
-                <w:sz w:val="48"/>
-                <w:szCs w:val="48"/>
+                <w:sz w:val="44"/>
+                <w:szCs w:val="44"/>
               </w:rPr>
             </w:pPr>
             <w:bookmarkStart w:id="0" w:name="_cga639yzrwah" w:colFirst="0" w:colLast="0"/>
@@ -68,8 +65,8 @@
               <w:rPr>
                 <w:rFonts w:ascii="Montserrat Light" w:eastAsia="Montserrat Light" w:hAnsi="Montserrat Light" w:cs="Montserrat Light"/>
                 <w:color w:val="354A5F"/>
-                <w:sz w:val="48"/>
-                <w:szCs w:val="48"/>
+                <w:sz w:val="44"/>
+                <w:szCs w:val="44"/>
               </w:rPr>
               <w:t xml:space="preserve">Axel Maldonado-Hernandez </w:t>
             </w:r>
@@ -78,19 +75,17 @@
       </w:tr>
       <w:tr>
         <w:trPr>
-          <w:gridAfter w:val="1"/>
-          <w:wAfter w:w="180" w:type="dxa"/>
-          <w:trHeight w:val="584"/>
+          <w:trHeight w:val="89"/>
         </w:trPr>
         <w:tc>
           <w:tcPr>
-            <w:tcW w:w="10710" w:type="dxa"/>
+            <w:tcW w:w="10875" w:type="dxa"/>
             <w:gridSpan w:val="6"/>
             <w:tcBorders>
               <w:top w:val="nil"/>
               <w:left w:val="nil"/>
-              <w:bottom w:val="single" w:sz="4" w:space="0" w:color="D9D9D9"/>
-              <w:right w:val="single" w:sz="4" w:space="0" w:color="FFFFFF"/>
+              <w:bottom w:val="single" w:sz="4" w:space="0" w:color="D9D9D9" w:themeColor="background1" w:themeShade="D9"/>
+              <w:right w:val="single" w:sz="4" w:space="0" w:color="FFFFFF" w:themeColor="background1"/>
             </w:tcBorders>
             <w:shd w:val="clear" w:color="auto" w:fill="auto"/>
             <w:tcMar>
@@ -102,45 +97,54 @@
           </w:tcPr>
           <w:p>
             <w:pPr>
-              <w:spacing w:before="0" w:line="276" w:lineRule="auto"/>
-              <w:rPr>
-                <w:b/>
-                <w:color w:val="5C94CE"/>
-                <w:sz w:val="20"/>
-                <w:szCs w:val="20"/>
-              </w:rPr>
-            </w:pPr>
-            <w:r>
-              <w:rPr>
-                <w:b/>
-                <w:color w:val="5C94CE"/>
-                <w:sz w:val="20"/>
-                <w:szCs w:val="20"/>
-              </w:rPr>
-              <w:t>PHONE</w:t>
-            </w:r>
-            <w:r>
-              <w:rPr>
-                <w:color w:val="5C94CE"/>
-                <w:sz w:val="20"/>
-                <w:szCs w:val="20"/>
-              </w:rPr>
-              <w:t xml:space="preserve"> 913-709-4363   |   </w:t>
-            </w:r>
-            <w:r>
-              <w:rPr>
-                <w:b/>
-                <w:color w:val="5C94CE"/>
-                <w:sz w:val="20"/>
-                <w:szCs w:val="20"/>
+              <w:spacing w:before="0" w:line="240" w:lineRule="auto"/>
+              <w:rPr>
+                <w:b/>
+                <w:bCs/>
+                <w:color w:val="5C94CE"/>
+              </w:rPr>
+            </w:pPr>
+            <w:r>
+              <w:rPr>
+                <w:b/>
+                <w:bCs/>
+                <w:color w:val="5C94CE"/>
+              </w:rPr>
+              <w:t>PH</w:t>
+            </w:r>
+            <w:r>
+              <w:rPr>
+                <w:b/>
+                <w:bCs/>
+                <w:color w:val="5C94CE"/>
+              </w:rPr>
+              <w:t>O</w:t>
+            </w:r>
+            <w:r>
+              <w:rPr>
+                <w:b/>
+                <w:bCs/>
+                <w:color w:val="5C94CE"/>
+              </w:rPr>
+              <w:t>NE</w:t>
+            </w:r>
+            <w:r>
+              <w:rPr>
+                <w:color w:val="5C94CE"/>
+              </w:rPr>
+              <w:t xml:space="preserve"> 913-709-4363    </w:t>
+            </w:r>
+            <w:r>
+              <w:rPr>
+                <w:b/>
+                <w:bCs/>
+                <w:color w:val="5C94CE"/>
               </w:rPr>
               <w:t>EMAIL</w:t>
             </w:r>
             <w:r>
               <w:rPr>
                 <w:color w:val="5C94CE"/>
-                <w:sz w:val="20"/>
-                <w:szCs w:val="20"/>
               </w:rPr>
               <w:t xml:space="preserve"> </w:t>
             </w:r>
@@ -148,53 +152,34 @@
               <w:r>
                 <w:rPr>
                   <w:color w:val="1155CC"/>
-                  <w:sz w:val="20"/>
-                  <w:szCs w:val="20"/>
                   <w:u w:val="single"/>
                 </w:rPr>
-                <w:t>axel@</w:t>
-              </w:r>
-              <w:r>
-                <w:rPr>
-                  <w:color w:val="1155CC"/>
-                  <w:sz w:val="20"/>
-                  <w:szCs w:val="20"/>
-                  <w:u w:val="single"/>
-                </w:rPr>
-                <w:t>axel</w:t>
-              </w:r>
-              <w:r>
-                <w:rPr>
-                  <w:color w:val="1155CC"/>
-                  <w:sz w:val="20"/>
-                  <w:szCs w:val="20"/>
-                  <w:u w:val="single"/>
-                </w:rPr>
-                <w:t>maldonado.com</w:t>
+                <w:t>axel@axelmaldonado.com</w:t>
               </w:r>
             </w:hyperlink>
             <w:r>
               <w:rPr>
                 <w:color w:val="5C94CE"/>
-                <w:sz w:val="20"/>
-                <w:szCs w:val="20"/>
               </w:rPr>
               <w:t xml:space="preserve"> </w:t>
             </w:r>
             <w:r>
               <w:rPr>
-                <w:b/>
-                <w:color w:val="5C94CE"/>
-                <w:sz w:val="20"/>
-                <w:szCs w:val="20"/>
+                <w:color w:val="5C94CE"/>
+              </w:rPr>
+              <w:t xml:space="preserve"> </w:t>
+            </w:r>
+            <w:r>
+              <w:rPr>
+                <w:b/>
+                <w:bCs/>
+                <w:color w:val="5C94CE"/>
               </w:rPr>
               <w:t>WEBSITE</w:t>
             </w:r>
             <w:r>
               <w:rPr>
                 <w:color w:val="5C94CE"/>
-                <w:sz w:val="20"/>
-                <w:szCs w:val="20"/>
               </w:rPr>
               <w:t xml:space="preserve"> </w:t>
             </w:r>
@@ -202,84 +187,39 @@
               <w:r>
                 <w:rPr>
                   <w:color w:val="1155CC"/>
-                  <w:sz w:val="20"/>
-                  <w:szCs w:val="20"/>
                   <w:u w:val="single"/>
                 </w:rPr>
                 <w:t>axelmaldonado.com</w:t>
               </w:r>
             </w:hyperlink>
-          </w:p>
-          <w:p>
-            <w:pPr>
-              <w:spacing w:before="0" w:line="276" w:lineRule="auto"/>
-              <w:rPr>
-                <w:color w:val="1155CC"/>
-                <w:u w:val="single"/>
-              </w:rPr>
-            </w:pPr>
-            <w:r>
-              <w:rPr>
-                <w:b/>
-                <w:color w:val="5C94CE"/>
-                <w:sz w:val="20"/>
-                <w:szCs w:val="20"/>
-              </w:rPr>
-              <w:t>GITHUB</w:t>
-            </w:r>
-            <w:r>
-              <w:rPr>
-                <w:color w:val="5C94CE"/>
-                <w:sz w:val="20"/>
-                <w:szCs w:val="20"/>
+            <w:r>
+              <w:rPr>
+                <w:b/>
+                <w:bCs/>
+                <w:color w:val="5C94CE"/>
               </w:rPr>
               <w:t xml:space="preserve"> </w:t>
             </w:r>
-            <w:hyperlink r:id="rId10">
+            <w:r>
+              <w:rPr>
+                <w:b/>
+                <w:bCs/>
+                <w:color w:val="5C94CE"/>
+              </w:rPr>
+              <w:t xml:space="preserve"> LINKEDIN</w:t>
+            </w:r>
+            <w:r>
+              <w:rPr>
+                <w:color w:val="5C94CE"/>
+              </w:rPr>
+              <w:t xml:space="preserve"> </w:t>
+            </w:r>
+            <w:hyperlink r:id="rId10" w:history="1">
               <w:r>
                 <w:rPr>
-                  <w:color w:val="1155CC"/>
-                  <w:sz w:val="20"/>
-                  <w:szCs w:val="20"/>
-                  <w:u w:val="single"/>
+                  <w:rStyle w:val="Hyperlink"/>
                 </w:rPr>
-                <w:t>https://github.com/axelmaldonado</w:t>
-              </w:r>
-            </w:hyperlink>
-            <w:r>
-              <w:rPr>
-                <w:color w:val="5C94CE"/>
-                <w:sz w:val="20"/>
-                <w:szCs w:val="20"/>
-              </w:rPr>
-              <w:t xml:space="preserve">   |   </w:t>
-            </w:r>
-            <w:r>
-              <w:rPr>
-                <w:b/>
-                <w:color w:val="5C94CE"/>
-                <w:sz w:val="20"/>
-                <w:szCs w:val="20"/>
-              </w:rPr>
-              <w:t>LINKEDIN</w:t>
-            </w:r>
-            <w:r>
-              <w:rPr>
-                <w:color w:val="5C94CE"/>
-                <w:sz w:val="20"/>
-                <w:szCs w:val="20"/>
-              </w:rPr>
-              <w:t xml:space="preserve"> </w:t>
-            </w:r>
-            <w:hyperlink r:id="rId11">
-              <w:r>
-                <w:rPr>
-                  <w:color w:val="1155CC"/>
-                  <w:sz w:val="20"/>
-                  <w:szCs w:val="20"/>
-                  <w:u w:val="single"/>
-                </w:rPr>
-                <w:t>https://www.linkedin.com/in/axel-maldonado/</w:t>
+                <w:t>linkedin.com/in/axel-maldonado</w:t>
               </w:r>
             </w:hyperlink>
           </w:p>
@@ -287,13 +227,13 @@
       </w:tr>
       <w:tr>
         <w:trPr>
-          <w:trHeight w:val="848"/>
+          <w:trHeight w:val="1352"/>
         </w:trPr>
         <w:tc>
           <w:tcPr>
             <w:tcW w:w="1742" w:type="dxa"/>
             <w:tcBorders>
-              <w:top w:val="single" w:sz="6" w:space="0" w:color="D9D9D9"/>
+              <w:top w:val="single" w:sz="6" w:space="0" w:color="D9D9D9" w:themeColor="background1" w:themeShade="D9"/>
               <w:left w:val="nil"/>
               <w:bottom w:val="nil"/>
               <w:right w:val="nil"/>
@@ -313,16 +253,14 @@
               <w:rPr>
                 <w:b/>
                 <w:color w:val="354A5F"/>
-                <w:sz w:val="20"/>
-                <w:szCs w:val="20"/>
-              </w:rPr>
-            </w:pPr>
-            <w:r>
-              <w:rPr>
-                <w:b/>
-                <w:color w:val="354A5F"/>
-                <w:sz w:val="20"/>
-                <w:szCs w:val="20"/>
+              </w:rPr>
+            </w:pPr>
+            <w:bookmarkStart w:id="1" w:name="_5vbjl72e3g1i" w:colFirst="0" w:colLast="0"/>
+            <w:bookmarkEnd w:id="1"/>
+            <w:r>
+              <w:rPr>
+                <w:b/>
+                <w:color w:val="354A5F"/>
               </w:rPr>
               <w:t xml:space="preserve">LANGUAGES </w:t>
             </w:r>
@@ -334,16 +272,12 @@
               <w:rPr>
                 <w:b/>
                 <w:color w:val="5C94CE"/>
-                <w:sz w:val="20"/>
-                <w:szCs w:val="20"/>
-              </w:rPr>
-            </w:pPr>
-            <w:r>
-              <w:rPr>
-                <w:b/>
-                <w:color w:val="5C94CE"/>
-                <w:sz w:val="20"/>
-                <w:szCs w:val="20"/>
+              </w:rPr>
+            </w:pPr>
+            <w:r>
+              <w:rPr>
+                <w:b/>
+                <w:color w:val="5C94CE"/>
               </w:rPr>
               <w:t>•JavaScript</w:t>
             </w:r>
@@ -355,16 +289,12 @@
               <w:rPr>
                 <w:b/>
                 <w:color w:val="5C94CE"/>
-                <w:sz w:val="20"/>
-                <w:szCs w:val="20"/>
-              </w:rPr>
-            </w:pPr>
-            <w:r>
-              <w:rPr>
-                <w:b/>
-                <w:color w:val="5C94CE"/>
-                <w:sz w:val="20"/>
-                <w:szCs w:val="20"/>
+              </w:rPr>
+            </w:pPr>
+            <w:r>
+              <w:rPr>
+                <w:b/>
+                <w:color w:val="5C94CE"/>
               </w:rPr>
               <w:t>•TypeScript</w:t>
             </w:r>
@@ -376,16 +306,12 @@
               <w:rPr>
                 <w:b/>
                 <w:color w:val="5C94CE"/>
-                <w:sz w:val="20"/>
-                <w:szCs w:val="20"/>
-              </w:rPr>
-            </w:pPr>
-            <w:r>
-              <w:rPr>
-                <w:b/>
-                <w:color w:val="5C94CE"/>
-                <w:sz w:val="20"/>
-                <w:szCs w:val="20"/>
+              </w:rPr>
+            </w:pPr>
+            <w:r>
+              <w:rPr>
+                <w:b/>
+                <w:color w:val="5C94CE"/>
               </w:rPr>
               <w:t>•C#</w:t>
             </w:r>
@@ -397,25 +323,19 @@
               <w:rPr>
                 <w:b/>
                 <w:color w:val="5C94CE"/>
-                <w:sz w:val="20"/>
-                <w:szCs w:val="20"/>
-              </w:rPr>
-            </w:pPr>
-            <w:r>
-              <w:rPr>
-                <w:b/>
-                <w:color w:val="5C94CE"/>
-                <w:sz w:val="20"/>
-                <w:szCs w:val="20"/>
-              </w:rPr>
-              <w:t xml:space="preserve">• </w:t>
-            </w:r>
-            <w:r>
-              <w:rPr>
-                <w:b/>
-                <w:color w:val="5C94CE"/>
-                <w:sz w:val="20"/>
-                <w:szCs w:val="20"/>
+              </w:rPr>
+            </w:pPr>
+            <w:r>
+              <w:rPr>
+                <w:b/>
+                <w:color w:val="5C94CE"/>
+              </w:rPr>
+              <w:t>•</w:t>
+            </w:r>
+            <w:r>
+              <w:rPr>
+                <w:b/>
+                <w:color w:val="5C94CE"/>
               </w:rPr>
               <w:t>Dart</w:t>
             </w:r>
@@ -427,27 +347,14 @@
               <w:rPr>
                 <w:b/>
                 <w:color w:val="5C94CE"/>
-                <w:sz w:val="20"/>
-                <w:szCs w:val="20"/>
-              </w:rPr>
-            </w:pPr>
-            <w:r>
-              <w:rPr>
-                <w:b/>
-                <w:color w:val="5C94CE"/>
-                <w:sz w:val="20"/>
-                <w:szCs w:val="20"/>
-              </w:rPr>
-              <w:t xml:space="preserve">• </w:t>
-            </w:r>
-            <w:r>
-              <w:rPr>
-                <w:b/>
-                <w:color w:val="5C94CE"/>
-                <w:sz w:val="20"/>
-                <w:szCs w:val="20"/>
-              </w:rPr>
-              <w:t>Python</w:t>
+              </w:rPr>
+            </w:pPr>
+            <w:r>
+              <w:rPr>
+                <w:b/>
+                <w:color w:val="5C94CE"/>
+              </w:rPr>
+              <w:t>• Python</w:t>
             </w:r>
           </w:p>
           <w:p>
@@ -456,19 +363,33 @@
               <w:ind w:right="0"/>
               <w:rPr>
                 <w:b/>
-                <w:color w:val="5C94CE"/>
-                <w:sz w:val="20"/>
-                <w:szCs w:val="20"/>
-              </w:rPr>
-            </w:pPr>
-            <w:r>
-              <w:rPr>
-                <w:b/>
-                <w:color w:val="5C94CE"/>
-                <w:sz w:val="20"/>
-                <w:szCs w:val="20"/>
-              </w:rPr>
-              <w:t>• HTML5 CSS3</w:t>
+                <w:bCs/>
+                <w:color w:val="5C94CE"/>
+              </w:rPr>
+            </w:pPr>
+            <w:r>
+              <w:rPr>
+                <w:b/>
+                <w:bCs/>
+                <w:color w:val="5C94CE"/>
+              </w:rPr>
+              <w:t>• HTML</w:t>
+            </w:r>
+            <w:r>
+              <w:rPr>
+                <w:b/>
+                <w:bCs/>
+                <w:color w:val="5C94CE"/>
+              </w:rPr>
+              <w:t xml:space="preserve">, </w:t>
+            </w:r>
+            <w:r>
+              <w:rPr>
+                <w:b/>
+                <w:bCs/>
+                <w:color w:val="5C94CE"/>
+              </w:rPr>
+              <w:t>CSS3</w:t>
             </w:r>
           </w:p>
         </w:tc>
@@ -476,7 +397,7 @@
           <w:tcPr>
             <w:tcW w:w="598" w:type="dxa"/>
             <w:tcBorders>
-              <w:top w:val="single" w:sz="6" w:space="0" w:color="D9D9D9"/>
+              <w:top w:val="single" w:sz="6" w:space="0" w:color="D9D9D9" w:themeColor="background1" w:themeShade="D9"/>
               <w:left w:val="nil"/>
               <w:bottom w:val="nil"/>
               <w:right w:val="single" w:sz="6" w:space="0" w:color="CCCCCC"/>
@@ -496,8 +417,6 @@
               <w:rPr>
                 <w:b/>
                 <w:color w:val="354A5F"/>
-                <w:sz w:val="20"/>
-                <w:szCs w:val="20"/>
               </w:rPr>
             </w:pPr>
           </w:p>
@@ -506,7 +425,7 @@
           <w:tcPr>
             <w:tcW w:w="2117" w:type="dxa"/>
             <w:tcBorders>
-              <w:top w:val="single" w:sz="6" w:space="0" w:color="D9D9D9"/>
+              <w:top w:val="single" w:sz="6" w:space="0" w:color="D9D9D9" w:themeColor="background1" w:themeShade="D9"/>
               <w:left w:val="single" w:sz="6" w:space="0" w:color="CCCCCC"/>
               <w:bottom w:val="nil"/>
               <w:right w:val="nil"/>
@@ -526,16 +445,12 @@
               <w:rPr>
                 <w:b/>
                 <w:color w:val="354A5F"/>
-                <w:sz w:val="20"/>
-                <w:szCs w:val="20"/>
-              </w:rPr>
-            </w:pPr>
-            <w:r>
-              <w:rPr>
-                <w:b/>
-                <w:color w:val="354A5F"/>
-                <w:sz w:val="20"/>
-                <w:szCs w:val="20"/>
+              </w:rPr>
+            </w:pPr>
+            <w:r>
+              <w:rPr>
+                <w:b/>
+                <w:color w:val="354A5F"/>
               </w:rPr>
               <w:t>FRAMEWORKS / LIBRARIES</w:t>
             </w:r>
@@ -547,18 +462,28 @@
               <w:rPr>
                 <w:b/>
                 <w:color w:val="5C94CE"/>
-                <w:sz w:val="20"/>
-                <w:szCs w:val="20"/>
-              </w:rPr>
-            </w:pPr>
-            <w:r>
-              <w:rPr>
-                <w:b/>
-                <w:color w:val="5C94CE"/>
-                <w:sz w:val="20"/>
-                <w:szCs w:val="20"/>
-              </w:rPr>
-              <w:t>• .NET Core</w:t>
+              </w:rPr>
+            </w:pPr>
+            <w:r>
+              <w:rPr>
+                <w:b/>
+                <w:color w:val="5C94CE"/>
+              </w:rPr>
+              <w:t xml:space="preserve">• </w:t>
+            </w:r>
+            <w:r>
+              <w:rPr>
+                <w:b/>
+                <w:color w:val="5C94CE"/>
+              </w:rPr>
+              <w:t>.</w:t>
+            </w:r>
+            <w:r>
+              <w:rPr>
+                <w:b/>
+                <w:color w:val="5C94CE"/>
+              </w:rPr>
+              <w:t>NET Core</w:t>
             </w:r>
           </w:p>
           <w:p>
@@ -568,18 +493,21 @@
               <w:rPr>
                 <w:b/>
                 <w:color w:val="5C94CE"/>
-                <w:sz w:val="20"/>
-                <w:szCs w:val="20"/>
-              </w:rPr>
-            </w:pPr>
-            <w:r>
-              <w:rPr>
-                <w:b/>
-                <w:color w:val="5C94CE"/>
-                <w:sz w:val="20"/>
-                <w:szCs w:val="20"/>
-              </w:rPr>
-              <w:t>• Angular</w:t>
+              </w:rPr>
+            </w:pPr>
+            <w:r>
+              <w:rPr>
+                <w:b/>
+                <w:color w:val="5C94CE"/>
+              </w:rPr>
+              <w:t xml:space="preserve">• </w:t>
+            </w:r>
+            <w:r>
+              <w:rPr>
+                <w:b/>
+                <w:color w:val="5C94CE"/>
+              </w:rPr>
+              <w:t>Entity Framework Core</w:t>
             </w:r>
           </w:p>
           <w:p>
@@ -589,18 +517,14 @@
               <w:rPr>
                 <w:b/>
                 <w:color w:val="5C94CE"/>
-                <w:sz w:val="20"/>
-                <w:szCs w:val="20"/>
-              </w:rPr>
-            </w:pPr>
-            <w:r>
-              <w:rPr>
-                <w:b/>
-                <w:color w:val="5C94CE"/>
-                <w:sz w:val="20"/>
-                <w:szCs w:val="20"/>
-              </w:rPr>
-              <w:t>• Flutter</w:t>
+              </w:rPr>
+            </w:pPr>
+            <w:r>
+              <w:rPr>
+                <w:b/>
+                <w:color w:val="5C94CE"/>
+              </w:rPr>
+              <w:t>• LINQ</w:t>
             </w:r>
           </w:p>
           <w:p>
@@ -610,47 +534,29 @@
               <w:rPr>
                 <w:b/>
                 <w:color w:val="5C94CE"/>
-                <w:sz w:val="20"/>
-                <w:szCs w:val="20"/>
-              </w:rPr>
-            </w:pPr>
-            <w:r>
-              <w:rPr>
-                <w:b/>
-                <w:color w:val="5C94CE"/>
-                <w:sz w:val="20"/>
-                <w:szCs w:val="20"/>
-              </w:rPr>
-              <w:t>• React</w:t>
-            </w:r>
-          </w:p>
-          <w:p>
-            <w:pPr>
-              <w:spacing w:before="0" w:line="240" w:lineRule="auto"/>
-              <w:ind w:left="180" w:right="0"/>
-              <w:rPr>
-                <w:b/>
-                <w:color w:val="5C94CE"/>
-                <w:sz w:val="20"/>
-                <w:szCs w:val="20"/>
-              </w:rPr>
-            </w:pPr>
-            <w:r>
-              <w:rPr>
-                <w:b/>
-                <w:color w:val="5C94CE"/>
-                <w:sz w:val="20"/>
-                <w:szCs w:val="20"/>
-              </w:rPr>
-              <w:t>• Node.js</w:t>
+              </w:rPr>
+            </w:pPr>
+            <w:r>
+              <w:rPr>
+                <w:b/>
+                <w:color w:val="5C94CE"/>
+              </w:rPr>
+              <w:t xml:space="preserve">• </w:t>
+            </w:r>
+            <w:r>
+              <w:rPr>
+                <w:b/>
+                <w:color w:val="5C94CE"/>
+              </w:rPr>
+              <w:t>Material Design</w:t>
             </w:r>
           </w:p>
         </w:tc>
         <w:tc>
           <w:tcPr>
-            <w:tcW w:w="1933" w:type="dxa"/>
+            <w:tcW w:w="1468" w:type="dxa"/>
             <w:tcBorders>
-              <w:top w:val="single" w:sz="6" w:space="0" w:color="D9D9D9"/>
+              <w:top w:val="single" w:sz="6" w:space="0" w:color="D9D9D9" w:themeColor="background1" w:themeShade="D9"/>
               <w:left w:val="nil"/>
               <w:bottom w:val="nil"/>
               <w:right w:val="single" w:sz="6" w:space="0" w:color="CCCCCC"/>
@@ -670,18 +576,21 @@
               <w:rPr>
                 <w:b/>
                 <w:color w:val="5C94CE"/>
-                <w:sz w:val="20"/>
-                <w:szCs w:val="20"/>
-              </w:rPr>
-            </w:pPr>
-            <w:r>
-              <w:rPr>
-                <w:b/>
-                <w:color w:val="5C94CE"/>
-                <w:sz w:val="20"/>
-                <w:szCs w:val="20"/>
-              </w:rPr>
-              <w:t>• Bootstrap 4</w:t>
+              </w:rPr>
+            </w:pPr>
+            <w:r>
+              <w:rPr>
+                <w:b/>
+                <w:color w:val="5C94CE"/>
+              </w:rPr>
+              <w:t xml:space="preserve">• </w:t>
+            </w:r>
+            <w:r>
+              <w:rPr>
+                <w:b/>
+                <w:color w:val="5C94CE"/>
+              </w:rPr>
+              <w:t>Flutter</w:t>
             </w:r>
           </w:p>
           <w:p>
@@ -691,18 +600,28 @@
               <w:rPr>
                 <w:b/>
                 <w:color w:val="5C94CE"/>
-                <w:sz w:val="20"/>
-                <w:szCs w:val="20"/>
-              </w:rPr>
-            </w:pPr>
-            <w:r>
-              <w:rPr>
-                <w:b/>
-                <w:color w:val="5C94CE"/>
-                <w:sz w:val="20"/>
-                <w:szCs w:val="20"/>
-              </w:rPr>
-              <w:t xml:space="preserve">• jQuery  </w:t>
+              </w:rPr>
+            </w:pPr>
+            <w:r>
+              <w:rPr>
+                <w:b/>
+                <w:color w:val="5C94CE"/>
+              </w:rPr>
+              <w:t xml:space="preserve">• </w:t>
+            </w:r>
+            <w:r>
+              <w:rPr>
+                <w:b/>
+                <w:color w:val="5C94CE"/>
+              </w:rPr>
+              <w:t>Angular</w:t>
+            </w:r>
+            <w:r>
+              <w:rPr>
+                <w:b/>
+                <w:color w:val="5C94CE"/>
+              </w:rPr>
+              <w:t xml:space="preserve">  </w:t>
             </w:r>
           </w:p>
           <w:p>
@@ -712,18 +631,14 @@
               <w:rPr>
                 <w:b/>
                 <w:color w:val="5C94CE"/>
-                <w:sz w:val="20"/>
-                <w:szCs w:val="20"/>
-              </w:rPr>
-            </w:pPr>
-            <w:r>
-              <w:rPr>
-                <w:b/>
-                <w:color w:val="5C94CE"/>
-                <w:sz w:val="20"/>
-                <w:szCs w:val="20"/>
-              </w:rPr>
-              <w:t>• Material Design</w:t>
+              </w:rPr>
+            </w:pPr>
+            <w:r>
+              <w:rPr>
+                <w:b/>
+                <w:color w:val="5C94CE"/>
+              </w:rPr>
+              <w:t>• Node.js</w:t>
             </w:r>
           </w:p>
           <w:p>
@@ -733,18 +648,14 @@
               <w:rPr>
                 <w:b/>
                 <w:color w:val="5C94CE"/>
-                <w:sz w:val="20"/>
-                <w:szCs w:val="20"/>
-              </w:rPr>
-            </w:pPr>
-            <w:r>
-              <w:rPr>
-                <w:b/>
-                <w:color w:val="5C94CE"/>
-                <w:sz w:val="20"/>
-                <w:szCs w:val="20"/>
-              </w:rPr>
-              <w:t>• LINQ</w:t>
+              </w:rPr>
+            </w:pPr>
+            <w:r>
+              <w:rPr>
+                <w:b/>
+                <w:color w:val="5C94CE"/>
+              </w:rPr>
+              <w:t>• Bootstrap 4</w:t>
             </w:r>
           </w:p>
           <w:p>
@@ -754,10 +665,15 @@
               <w:rPr>
                 <w:b/>
                 <w:color w:val="5C94CE"/>
-                <w:sz w:val="20"/>
-                <w:szCs w:val="20"/>
-              </w:rPr>
-            </w:pPr>
+              </w:rPr>
+            </w:pPr>
+            <w:r>
+              <w:rPr>
+                <w:b/>
+                <w:color w:val="5C94CE"/>
+              </w:rPr>
+              <w:t xml:space="preserve">• jQuery  </w:t>
+            </w:r>
           </w:p>
           <w:p>
             <w:pPr>
@@ -766,32 +682,18 @@
               <w:rPr>
                 <w:b/>
                 <w:color w:val="5C94CE"/>
-                <w:sz w:val="20"/>
-                <w:szCs w:val="20"/>
-              </w:rPr>
-            </w:pPr>
-          </w:p>
-          <w:p>
-            <w:pPr>
-              <w:spacing w:before="0" w:line="240" w:lineRule="auto"/>
-              <w:ind w:right="0"/>
-              <w:rPr>
-                <w:b/>
-                <w:color w:val="5C94CE"/>
-                <w:sz w:val="20"/>
-                <w:szCs w:val="20"/>
               </w:rPr>
             </w:pPr>
           </w:p>
         </w:tc>
         <w:tc>
           <w:tcPr>
-            <w:tcW w:w="2250" w:type="dxa"/>
+            <w:tcW w:w="1890" w:type="dxa"/>
             <w:tcBorders>
-              <w:top w:val="single" w:sz="6" w:space="0" w:color="D9D9D9"/>
+              <w:top w:val="single" w:sz="6" w:space="0" w:color="D9D9D9" w:themeColor="background1" w:themeShade="D9"/>
               <w:left w:val="single" w:sz="6" w:space="0" w:color="CCCCCC"/>
               <w:bottom w:val="nil"/>
-              <w:right w:val="nil"/>
+              <w:right w:val="single" w:sz="6" w:space="0" w:color="FFFFFF" w:themeColor="background1"/>
             </w:tcBorders>
             <w:shd w:val="clear" w:color="auto" w:fill="auto"/>
             <w:tcMar>
@@ -807,222 +709,212 @@
               <w:ind w:right="0"/>
               <w:rPr>
                 <w:b/>
-                <w:color w:val="5C94CE"/>
-                <w:sz w:val="20"/>
-                <w:szCs w:val="20"/>
-              </w:rPr>
-            </w:pPr>
-            <w:r>
-              <w:rPr>
-                <w:b/>
-                <w:color w:val="354A5F"/>
-                <w:sz w:val="20"/>
-                <w:szCs w:val="20"/>
-              </w:rPr>
-              <w:t xml:space="preserve">TOOLS </w:t>
+                <w:color w:val="354A5F"/>
+              </w:rPr>
+            </w:pPr>
+            <w:r>
+              <w:rPr>
+                <w:b/>
+                <w:color w:val="354A5F"/>
+              </w:rPr>
+              <w:t>Tools</w:t>
             </w:r>
           </w:p>
           <w:p>
             <w:pPr>
               <w:spacing w:before="0" w:line="240" w:lineRule="auto"/>
-              <w:ind w:left="180" w:right="0"/>
-              <w:rPr>
-                <w:b/>
-                <w:color w:val="5C94CE"/>
-                <w:sz w:val="20"/>
-                <w:szCs w:val="20"/>
-              </w:rPr>
-            </w:pPr>
-            <w:r>
-              <w:rPr>
-                <w:b/>
-                <w:color w:val="5C94CE"/>
-                <w:sz w:val="20"/>
-                <w:szCs w:val="20"/>
-              </w:rPr>
-              <w:t xml:space="preserve">• </w:t>
-            </w:r>
-            <w:proofErr w:type="spellStart"/>
-            <w:r>
-              <w:rPr>
-                <w:b/>
-                <w:color w:val="5C94CE"/>
-                <w:sz w:val="20"/>
-                <w:szCs w:val="20"/>
+              <w:ind w:right="0"/>
+              <w:rPr>
+                <w:b/>
+                <w:color w:val="5C94CE"/>
+              </w:rPr>
+            </w:pPr>
+            <w:r>
+              <w:rPr>
+                <w:b/>
+                <w:color w:val="5C94CE"/>
+              </w:rPr>
+              <w:t>•</w:t>
+            </w:r>
+            <w:r>
+              <w:rPr>
+                <w:b/>
+                <w:color w:val="5C94CE"/>
               </w:rPr>
               <w:t>Git</w:t>
             </w:r>
-            <w:proofErr w:type="spellEnd"/>
           </w:p>
           <w:p>
             <w:pPr>
               <w:spacing w:before="0" w:line="240" w:lineRule="auto"/>
-              <w:ind w:left="180" w:right="0"/>
-              <w:rPr>
-                <w:b/>
-                <w:color w:val="5C94CE"/>
-                <w:sz w:val="20"/>
-                <w:szCs w:val="20"/>
-              </w:rPr>
-            </w:pPr>
-            <w:r>
-              <w:rPr>
-                <w:b/>
-                <w:color w:val="5C94CE"/>
-                <w:sz w:val="20"/>
-                <w:szCs w:val="20"/>
-              </w:rPr>
-              <w:t>• Azure Dev Ops</w:t>
+              <w:ind w:right="0"/>
+              <w:rPr>
+                <w:b/>
+                <w:color w:val="5C94CE"/>
+              </w:rPr>
+            </w:pPr>
+            <w:r>
+              <w:rPr>
+                <w:b/>
+                <w:color w:val="5C94CE"/>
+              </w:rPr>
+              <w:t>•</w:t>
+            </w:r>
+            <w:r>
+              <w:rPr>
+                <w:b/>
+                <w:color w:val="5C94CE"/>
+              </w:rPr>
+              <w:t>Azure Dev Ops</w:t>
             </w:r>
           </w:p>
           <w:p>
             <w:pPr>
               <w:spacing w:before="0" w:line="240" w:lineRule="auto"/>
-              <w:ind w:left="180" w:right="0"/>
-              <w:rPr>
-                <w:b/>
-                <w:color w:val="5C94CE"/>
-                <w:sz w:val="20"/>
-                <w:szCs w:val="20"/>
-              </w:rPr>
-            </w:pPr>
-            <w:r>
-              <w:rPr>
-                <w:b/>
-                <w:color w:val="5C94CE"/>
-                <w:sz w:val="20"/>
-                <w:szCs w:val="20"/>
-              </w:rPr>
-              <w:t>• Azure Cloud Service</w:t>
+              <w:ind w:right="0"/>
+              <w:rPr>
+                <w:b/>
+                <w:color w:val="5C94CE"/>
+              </w:rPr>
+            </w:pPr>
+            <w:r>
+              <w:rPr>
+                <w:b/>
+                <w:color w:val="5C94CE"/>
+              </w:rPr>
+              <w:t>•</w:t>
+            </w:r>
+            <w:r>
+              <w:rPr>
+                <w:b/>
+                <w:color w:val="5C94CE"/>
+              </w:rPr>
+              <w:t>Azure Cloud Services</w:t>
             </w:r>
           </w:p>
           <w:p>
             <w:pPr>
               <w:spacing w:before="0" w:line="240" w:lineRule="auto"/>
-              <w:ind w:left="180" w:right="0"/>
-              <w:rPr>
-                <w:b/>
-                <w:color w:val="5C94CE"/>
-                <w:sz w:val="20"/>
-                <w:szCs w:val="20"/>
-              </w:rPr>
-            </w:pPr>
-            <w:r>
-              <w:rPr>
-                <w:b/>
-                <w:color w:val="5C94CE"/>
-                <w:sz w:val="20"/>
-                <w:szCs w:val="20"/>
-              </w:rPr>
-              <w:t xml:space="preserve">•CLI (Command </w:t>
-            </w:r>
-            <w:r>
-              <w:rPr>
-                <w:b/>
-                <w:color w:val="5C94CE"/>
-                <w:sz w:val="20"/>
-                <w:szCs w:val="20"/>
-              </w:rPr>
-              <w:t xml:space="preserve">Line) </w:t>
+              <w:ind w:right="0"/>
+              <w:rPr>
+                <w:b/>
+                <w:color w:val="5C94CE"/>
+              </w:rPr>
+            </w:pPr>
+            <w:r>
+              <w:rPr>
+                <w:b/>
+                <w:color w:val="5C94CE"/>
+              </w:rPr>
+              <w:t>•</w:t>
+            </w:r>
+            <w:r>
+              <w:rPr>
+                <w:b/>
+                <w:color w:val="5C94CE"/>
+              </w:rPr>
+              <w:t>Postman</w:t>
             </w:r>
           </w:p>
         </w:tc>
         <w:tc>
           <w:tcPr>
-            <w:tcW w:w="2250" w:type="dxa"/>
-            <w:gridSpan w:val="2"/>
-            <w:tcBorders>
-              <w:top w:val="nil"/>
-              <w:left w:val="nil"/>
-              <w:bottom w:val="nil"/>
-              <w:right w:val="nil"/>
-            </w:tcBorders>
-            <w:shd w:val="clear" w:color="auto" w:fill="auto"/>
+            <w:tcW w:w="3060" w:type="dxa"/>
           </w:tcPr>
           <w:p>
             <w:pPr>
               <w:spacing w:before="0" w:line="240" w:lineRule="auto"/>
-              <w:ind w:left="180" w:right="0"/>
-              <w:rPr>
-                <w:b/>
-                <w:color w:val="5C94CE"/>
-                <w:sz w:val="20"/>
-                <w:szCs w:val="20"/>
-              </w:rPr>
-            </w:pPr>
+              <w:ind w:right="0"/>
+              <w:rPr>
+                <w:b/>
+                <w:color w:val="5C94CE"/>
+              </w:rPr>
+            </w:pPr>
+            <w:r>
+              <w:rPr>
+                <w:b/>
+                <w:color w:val="5C94CE"/>
+              </w:rPr>
+              <w:t>•</w:t>
+            </w:r>
+            <w:r>
+              <w:rPr>
+                <w:b/>
+                <w:color w:val="5C94CE"/>
+              </w:rPr>
+              <w:t>Android Studio</w:t>
+            </w:r>
           </w:p>
           <w:p>
             <w:pPr>
               <w:spacing w:before="0" w:line="240" w:lineRule="auto"/>
-              <w:ind w:left="180" w:right="0"/>
-              <w:rPr>
-                <w:b/>
-                <w:color w:val="5C94CE"/>
-                <w:sz w:val="20"/>
-                <w:szCs w:val="20"/>
-              </w:rPr>
-            </w:pPr>
-            <w:r>
-              <w:rPr>
-                <w:b/>
-                <w:color w:val="5C94CE"/>
-                <w:sz w:val="20"/>
-                <w:szCs w:val="20"/>
-              </w:rPr>
-              <w:t>• Android Developer Studio</w:t>
+              <w:ind w:right="0"/>
+              <w:rPr>
+                <w:b/>
+                <w:color w:val="5C94CE"/>
+              </w:rPr>
+            </w:pPr>
+            <w:r>
+              <w:rPr>
+                <w:b/>
+                <w:color w:val="5C94CE"/>
+              </w:rPr>
+              <w:t>•</w:t>
+            </w:r>
+            <w:r>
+              <w:rPr>
+                <w:b/>
+                <w:color w:val="5C94CE"/>
+              </w:rPr>
+              <w:t>Xcode</w:t>
             </w:r>
           </w:p>
           <w:p>
             <w:pPr>
               <w:spacing w:before="0" w:line="240" w:lineRule="auto"/>
-              <w:ind w:left="180" w:right="0"/>
-              <w:rPr>
-                <w:b/>
-                <w:color w:val="5C94CE"/>
-                <w:sz w:val="20"/>
-                <w:szCs w:val="20"/>
-              </w:rPr>
-            </w:pPr>
-            <w:r>
-              <w:rPr>
-                <w:b/>
-                <w:color w:val="5C94CE"/>
-                <w:sz w:val="20"/>
-                <w:szCs w:val="20"/>
-              </w:rPr>
-              <w:t xml:space="preserve">• </w:t>
-            </w:r>
-            <w:proofErr w:type="spellStart"/>
-            <w:r>
-              <w:rPr>
-                <w:b/>
-                <w:color w:val="5C94CE"/>
-                <w:sz w:val="20"/>
-                <w:szCs w:val="20"/>
-              </w:rPr>
-              <w:t>Xcode</w:t>
-            </w:r>
-            <w:proofErr w:type="spellEnd"/>
+              <w:ind w:right="0"/>
+              <w:rPr>
+                <w:b/>
+                <w:color w:val="5C94CE"/>
+              </w:rPr>
+            </w:pPr>
+            <w:r>
+              <w:rPr>
+                <w:b/>
+                <w:color w:val="5C94CE"/>
+              </w:rPr>
+              <w:t>•</w:t>
+            </w:r>
+            <w:r>
+              <w:rPr>
+                <w:b/>
+                <w:color w:val="5C94CE"/>
+              </w:rPr>
+              <w:t>Visual Studio</w:t>
+            </w:r>
           </w:p>
           <w:p>
             <w:pPr>
               <w:spacing w:before="0" w:line="240" w:lineRule="auto"/>
-              <w:ind w:left="180" w:right="0"/>
-              <w:rPr>
-                <w:b/>
-                <w:color w:val="5C94CE"/>
-                <w:sz w:val="20"/>
-                <w:szCs w:val="20"/>
-              </w:rPr>
-            </w:pPr>
-            <w:r>
-              <w:rPr>
-                <w:b/>
-                <w:color w:val="5C94CE"/>
-                <w:sz w:val="20"/>
-                <w:szCs w:val="20"/>
-              </w:rPr>
-              <w:t>• Visual Studio 2017</w:t>
+              <w:ind w:right="0"/>
+              <w:rPr>
+                <w:b/>
+                <w:color w:val="5C94CE"/>
+              </w:rPr>
+            </w:pPr>
+            <w:r>
+              <w:rPr>
+                <w:b/>
+                <w:color w:val="5C94CE"/>
+              </w:rPr>
+              <w:t xml:space="preserve">• CLI </w:t>
+            </w:r>
+            <w:r>
+              <w:rPr>
+                <w:b/>
+                <w:color w:val="5C94CE"/>
+              </w:rPr>
+              <w:t>(Command Line Interface)</w:t>
             </w:r>
           </w:p>
         </w:tc>
@@ -1033,8 +925,8 @@
         </w:trPr>
         <w:tc>
           <w:tcPr>
-            <w:tcW w:w="10890" w:type="dxa"/>
-            <w:gridSpan w:val="7"/>
+            <w:tcW w:w="10875" w:type="dxa"/>
+            <w:gridSpan w:val="6"/>
             <w:tcBorders>
               <w:top w:val="nil"/>
               <w:left w:val="nil"/>
@@ -1079,8 +971,8 @@
         </w:trPr>
         <w:tc>
           <w:tcPr>
-            <w:tcW w:w="10890" w:type="dxa"/>
-            <w:gridSpan w:val="7"/>
+            <w:tcW w:w="10875" w:type="dxa"/>
+            <w:gridSpan w:val="6"/>
             <w:tcBorders>
               <w:top w:val="nil"/>
               <w:left w:val="nil"/>
@@ -1097,683 +989,346 @@
           </w:tcPr>
           <w:p>
             <w:pPr>
-              <w:pStyle w:val="Heading2"/>
-              <w:spacing w:before="0" w:after="120"/>
+              <w:spacing w:before="0" w:after="20" w:line="276" w:lineRule="auto"/>
               <w:ind w:right="302"/>
               <w:rPr>
-                <w:b w:val="0"/>
-                <w:color w:val="354A5F"/>
-              </w:rPr>
-            </w:pPr>
-            <w:bookmarkStart w:id="1" w:name="_6f2vzepcxmke" w:colFirst="0" w:colLast="0"/>
-            <w:bookmarkEnd w:id="1"/>
-            <w:r>
-              <w:rPr>
-                <w:color w:val="5C94CE"/>
+                <w:sz w:val="20"/>
+                <w:szCs w:val="20"/>
+              </w:rPr>
+            </w:pPr>
+            <w:bookmarkStart w:id="2" w:name="_6f2vzepcxmke" w:colFirst="0" w:colLast="0"/>
+            <w:bookmarkEnd w:id="2"/>
+            <w:r>
+              <w:rPr>
+                <w:b/>
+                <w:bCs/>
+                <w:color w:val="5C94CE"/>
+                <w:sz w:val="20"/>
+                <w:szCs w:val="20"/>
               </w:rPr>
               <w:t>Software Developer</w:t>
             </w:r>
             <w:r>
               <w:rPr>
-                <w:color w:val="5C94CE"/>
-              </w:rPr>
-              <w:t>, Full Stack</w:t>
-            </w:r>
-            <w:r>
-              <w:rPr>
-                <w:b w:val="0"/>
-                <w:color w:val="354A5F"/>
-              </w:rPr>
-              <w:t>,</w:t>
-            </w:r>
-            <w:r>
-              <w:rPr>
-                <w:color w:val="354A5F"/>
+                <w:sz w:val="20"/>
+                <w:szCs w:val="20"/>
+              </w:rPr>
+              <w:t xml:space="preserve">, Small Business Bank, Lenexa KS, May 2019 – </w:t>
+            </w:r>
+            <w:r>
+              <w:rPr>
+                <w:sz w:val="20"/>
+                <w:szCs w:val="20"/>
+              </w:rPr>
+              <w:t>Present</w:t>
+            </w:r>
+          </w:p>
+          <w:p>
+            <w:pPr>
+              <w:spacing w:before="0" w:after="20" w:line="276" w:lineRule="auto"/>
+              <w:ind w:right="302"/>
+              <w:rPr>
+                <w:sz w:val="20"/>
+                <w:szCs w:val="20"/>
+              </w:rPr>
+            </w:pPr>
+            <w:r>
+              <w:rPr>
+                <w:sz w:val="20"/>
+                <w:szCs w:val="20"/>
+              </w:rPr>
+              <w:t>My main responsibilities include building Web APIs using .NET Core and Azure Cloud Services. Also building responsive front ends using Angular and Material Design. Deploying to the cloud (Azure)</w:t>
+            </w:r>
+            <w:r>
+              <w:rPr>
+                <w:sz w:val="20"/>
+                <w:szCs w:val="20"/>
+              </w:rPr>
+              <w:t xml:space="preserve">. </w:t>
+            </w:r>
+            <w:r>
+              <w:rPr>
+                <w:sz w:val="20"/>
+                <w:szCs w:val="20"/>
+              </w:rPr>
+              <w:t>Develop the bank’s consumer facing mobile app, which is a native iOS and Android app built using Flutter (Dart). I contribute to the setup, deployment, and security of core and mobile application to meet FFIEC requirements</w:t>
+            </w:r>
+            <w:r>
+              <w:rPr>
+                <w:sz w:val="20"/>
+                <w:szCs w:val="20"/>
+              </w:rPr>
+              <w:t>.</w:t>
+            </w:r>
+          </w:p>
+          <w:p>
+            <w:pPr>
+              <w:spacing w:before="0" w:after="20" w:line="276" w:lineRule="auto"/>
+              <w:ind w:right="302"/>
+              <w:rPr>
+                <w:sz w:val="20"/>
+                <w:szCs w:val="20"/>
+              </w:rPr>
+            </w:pPr>
+            <w:r>
+              <w:rPr>
+                <w:sz w:val="20"/>
+                <w:szCs w:val="20"/>
+              </w:rPr>
+              <w:t xml:space="preserve">Technologies: JavaScript, Typescript, C#, Angular, HTML, CSS, .Net Core, Flutter, Dart, Azure, Entity Framework Core, LINQ, </w:t>
+            </w:r>
+          </w:p>
+          <w:p>
+            <w:pPr>
+              <w:spacing w:before="0" w:after="20" w:line="276" w:lineRule="auto"/>
+              <w:ind w:right="302"/>
+              <w:rPr>
+                <w:sz w:val="20"/>
+                <w:szCs w:val="20"/>
+              </w:rPr>
+            </w:pPr>
+          </w:p>
+          <w:p>
+            <w:pPr>
+              <w:spacing w:before="0" w:after="20" w:line="276" w:lineRule="auto"/>
+              <w:ind w:right="302"/>
+              <w:rPr>
+                <w:sz w:val="20"/>
+                <w:szCs w:val="20"/>
+              </w:rPr>
+            </w:pPr>
+            <w:r>
+              <w:rPr>
+                <w:b/>
+                <w:bCs/>
+                <w:color w:val="5C94CE"/>
+                <w:sz w:val="20"/>
+                <w:szCs w:val="20"/>
+              </w:rPr>
+              <w:t>Web Development Teaching Assistant</w:t>
+            </w:r>
+            <w:r>
+              <w:rPr>
+                <w:sz w:val="20"/>
+                <w:szCs w:val="20"/>
+              </w:rPr>
+              <w:t xml:space="preserve"> - Part Time, Trilogy Education, Overland Park, KS April 2019 – </w:t>
+            </w:r>
+            <w:r>
+              <w:rPr>
+                <w:sz w:val="20"/>
+                <w:szCs w:val="20"/>
+              </w:rPr>
+              <w:t>November 2019</w:t>
+            </w:r>
+            <w:r>
+              <w:rPr>
+                <w:sz w:val="20"/>
+                <w:szCs w:val="20"/>
               </w:rPr>
               <w:t xml:space="preserve"> </w:t>
             </w:r>
-            <w:r>
-              <w:rPr>
-                <w:b w:val="0"/>
-                <w:color w:val="354A5F"/>
-              </w:rPr>
-              <w:t>Small Business Bank, Lenexa KS, May 2019 – Present</w:t>
-            </w:r>
-          </w:p>
-          <w:p>
-            <w:pPr>
-              <w:widowControl/>
-              <w:spacing w:before="0" w:line="240" w:lineRule="auto"/>
-              <w:ind w:right="0"/>
-              <w:rPr>
-                <w:color w:val="354A5F"/>
-                <w:sz w:val="20"/>
-                <w:szCs w:val="20"/>
-              </w:rPr>
-            </w:pPr>
-            <w:r>
-              <w:rPr>
-                <w:color w:val="354A5F"/>
-                <w:sz w:val="20"/>
-                <w:szCs w:val="20"/>
-              </w:rPr>
-              <w:t xml:space="preserve">My main responsibilities include building Web APIs using .NET Core </w:t>
-            </w:r>
-            <w:r>
-              <w:rPr>
-                <w:color w:val="354A5F"/>
-                <w:sz w:val="20"/>
-                <w:szCs w:val="20"/>
-              </w:rPr>
-              <w:t xml:space="preserve">and Azure Cloud Services. Also building responsive front ends </w:t>
-            </w:r>
-            <w:r>
-              <w:rPr>
-                <w:color w:val="354A5F"/>
-                <w:sz w:val="20"/>
-                <w:szCs w:val="20"/>
-              </w:rPr>
-              <w:t>using Angular</w:t>
-            </w:r>
-            <w:r>
-              <w:rPr>
-                <w:color w:val="354A5F"/>
-                <w:sz w:val="20"/>
-                <w:szCs w:val="20"/>
-              </w:rPr>
-              <w:t xml:space="preserve"> and Material Design</w:t>
-            </w:r>
-            <w:r>
-              <w:rPr>
-                <w:color w:val="354A5F"/>
-                <w:sz w:val="20"/>
-                <w:szCs w:val="20"/>
-              </w:rPr>
-              <w:t xml:space="preserve">. Deploying to the cloud (Azure) for use in a corporate banking environment. </w:t>
-            </w:r>
-            <w:r>
-              <w:rPr>
-                <w:color w:val="354A5F"/>
-                <w:sz w:val="20"/>
-                <w:szCs w:val="20"/>
-              </w:rPr>
-              <w:t xml:space="preserve">Develop the bank’s </w:t>
-            </w:r>
-            <w:r>
-              <w:rPr>
-                <w:color w:val="354A5F"/>
-                <w:sz w:val="20"/>
-                <w:szCs w:val="20"/>
-              </w:rPr>
-              <w:t>consumer facing mobile app, which is a native iOS and Android app built using Flutter (Dart).</w:t>
-            </w:r>
-            <w:r>
-              <w:rPr>
-                <w:color w:val="354A5F"/>
+          </w:p>
+          <w:p>
+            <w:pPr>
+              <w:spacing w:before="0" w:after="20" w:line="276" w:lineRule="auto"/>
+              <w:ind w:right="302"/>
+              <w:rPr>
+                <w:sz w:val="20"/>
+                <w:szCs w:val="20"/>
+              </w:rPr>
+            </w:pPr>
+            <w:r>
+              <w:rPr>
+                <w:sz w:val="20"/>
+                <w:szCs w:val="20"/>
+              </w:rPr>
+              <w:t xml:space="preserve">Lead classroom discussions, guide inquiry, emphasize the meta-skills and core concepts of software engineering. Support students in their projects and </w:t>
+            </w:r>
+            <w:r>
+              <w:rPr>
+                <w:sz w:val="20"/>
+                <w:szCs w:val="20"/>
+              </w:rPr>
+              <w:t>challenges and</w:t>
+            </w:r>
+            <w:r>
+              <w:rPr>
+                <w:sz w:val="20"/>
+                <w:szCs w:val="20"/>
+              </w:rPr>
+              <w:t xml:space="preserve"> provide feedback to students. </w:t>
+            </w:r>
+          </w:p>
+          <w:p>
+            <w:pPr>
+              <w:spacing w:before="0" w:after="20" w:line="276" w:lineRule="auto"/>
+              <w:ind w:right="302"/>
+              <w:rPr>
+                <w:sz w:val="20"/>
+                <w:szCs w:val="20"/>
+              </w:rPr>
+            </w:pPr>
+          </w:p>
+          <w:p>
+            <w:pPr>
+              <w:spacing w:before="0" w:after="20" w:line="276" w:lineRule="auto"/>
+              <w:ind w:right="302"/>
+              <w:rPr>
+                <w:sz w:val="20"/>
+                <w:szCs w:val="20"/>
+              </w:rPr>
+            </w:pPr>
+            <w:r>
+              <w:rPr>
+                <w:b/>
+                <w:bCs/>
+                <w:color w:val="5C94CE"/>
+                <w:sz w:val="20"/>
+                <w:szCs w:val="20"/>
+              </w:rPr>
+              <w:t>Frontend Web Developer,</w:t>
+            </w:r>
+            <w:r>
+              <w:rPr>
+                <w:sz w:val="20"/>
+                <w:szCs w:val="20"/>
+              </w:rPr>
+              <w:t xml:space="preserve"> Lumos Web Design, Overland Park, August 2018 – May 2019 My main responsibilities include building Web applications using various frameworks and libraries such as React, jQuery, and Bootstrap. Develop e-commerce stores using tools such as WooCommerce. Develop SEO optimized sites using tools like Google Spotlight</w:t>
+            </w:r>
+            <w:r>
+              <w:rPr>
+                <w:sz w:val="20"/>
+                <w:szCs w:val="20"/>
+              </w:rPr>
+              <w:t>.</w:t>
+            </w:r>
+          </w:p>
+          <w:p>
+            <w:pPr>
+              <w:spacing w:before="0" w:after="20" w:line="276" w:lineRule="auto"/>
+              <w:ind w:right="302"/>
+              <w:rPr>
+                <w:sz w:val="20"/>
+                <w:szCs w:val="20"/>
+              </w:rPr>
+            </w:pPr>
+            <w:r>
+              <w:rPr>
+                <w:sz w:val="20"/>
+                <w:szCs w:val="20"/>
+              </w:rPr>
+              <w:t xml:space="preserve">Technologies: JavaScript, HTML, CSS, </w:t>
+            </w:r>
+            <w:r>
+              <w:rPr>
+                <w:sz w:val="20"/>
+                <w:szCs w:val="20"/>
+              </w:rPr>
+              <w:t>React,</w:t>
+            </w:r>
+            <w:r>
+              <w:rPr>
                 <w:sz w:val="20"/>
                 <w:szCs w:val="20"/>
               </w:rPr>
               <w:t xml:space="preserve"> </w:t>
             </w:r>
-          </w:p>
-          <w:p>
-            <w:pPr>
-              <w:widowControl/>
-              <w:spacing w:before="0" w:line="240" w:lineRule="auto"/>
-              <w:ind w:right="0"/>
-              <w:rPr>
-                <w:color w:val="354A5F"/>
-                <w:sz w:val="20"/>
-                <w:szCs w:val="20"/>
-              </w:rPr>
-            </w:pPr>
-          </w:p>
-          <w:p>
-            <w:pPr>
-              <w:widowControl/>
-              <w:spacing w:before="0" w:line="240" w:lineRule="auto"/>
-              <w:ind w:right="0"/>
-              <w:rPr>
-                <w:color w:val="354A5F"/>
-                <w:sz w:val="20"/>
-                <w:szCs w:val="20"/>
-              </w:rPr>
-            </w:pPr>
-            <w:r>
-              <w:rPr>
-                <w:color w:val="354A5F"/>
-                <w:sz w:val="20"/>
-                <w:szCs w:val="20"/>
-              </w:rPr>
-              <w:t xml:space="preserve">I contribute to the setup, deployment, and security of </w:t>
-            </w:r>
-            <w:r>
-              <w:rPr>
-                <w:color w:val="354A5F"/>
-                <w:sz w:val="20"/>
-                <w:szCs w:val="20"/>
-              </w:rPr>
-              <w:t xml:space="preserve">core and </w:t>
-            </w:r>
-            <w:r>
-              <w:rPr>
-                <w:color w:val="354A5F"/>
-                <w:sz w:val="20"/>
-                <w:szCs w:val="20"/>
-              </w:rPr>
-              <w:t>mobile application to meet FFIEC requirements</w:t>
-            </w:r>
-            <w:r>
-              <w:rPr>
-                <w:color w:val="354A5F"/>
-                <w:sz w:val="20"/>
-                <w:szCs w:val="20"/>
-              </w:rPr>
-              <w:br/>
-            </w:r>
-          </w:p>
-          <w:p>
-            <w:pPr>
-              <w:widowControl/>
-              <w:spacing w:before="0" w:line="240" w:lineRule="auto"/>
-              <w:ind w:right="0"/>
-              <w:rPr>
-                <w:color w:val="354A5F"/>
-                <w:sz w:val="20"/>
-                <w:szCs w:val="20"/>
-              </w:rPr>
-            </w:pPr>
-            <w:r>
-              <w:rPr>
-                <w:color w:val="354A5F"/>
-                <w:sz w:val="20"/>
-                <w:szCs w:val="20"/>
-              </w:rPr>
-              <w:t>Technologies: JavaScript, Typescript, C#, Angular,</w:t>
-            </w:r>
-            <w:r>
-              <w:rPr>
-                <w:color w:val="354A5F"/>
-                <w:sz w:val="20"/>
-                <w:szCs w:val="20"/>
-              </w:rPr>
-              <w:t xml:space="preserve"> </w:t>
-            </w:r>
-            <w:r>
-              <w:rPr>
-                <w:color w:val="354A5F"/>
-                <w:sz w:val="20"/>
-                <w:szCs w:val="20"/>
-              </w:rPr>
-              <w:t xml:space="preserve">HTML, CSS, </w:t>
-            </w:r>
-            <w:r>
-              <w:rPr>
-                <w:color w:val="354A5F"/>
-                <w:sz w:val="20"/>
-                <w:szCs w:val="20"/>
-              </w:rPr>
-              <w:t>.Net Core</w:t>
-            </w:r>
-            <w:r>
-              <w:rPr>
-                <w:color w:val="354A5F"/>
-                <w:sz w:val="20"/>
-                <w:szCs w:val="20"/>
-              </w:rPr>
-              <w:t>, Flutter, Dart, Azure</w:t>
-            </w:r>
-            <w:r>
-              <w:rPr>
-                <w:color w:val="354A5F"/>
-                <w:sz w:val="20"/>
-                <w:szCs w:val="20"/>
-              </w:rPr>
-              <w:t>, Entity Framework Core,</w:t>
-            </w:r>
-            <w:r>
-              <w:rPr>
-                <w:color w:val="354A5F"/>
-                <w:sz w:val="20"/>
-                <w:szCs w:val="20"/>
-              </w:rPr>
-              <w:t xml:space="preserve"> LINQ, </w:t>
-            </w:r>
-          </w:p>
-          <w:p>
-            <w:pPr>
-              <w:widowControl/>
-              <w:spacing w:before="0" w:line="240" w:lineRule="auto"/>
-              <w:ind w:right="0"/>
-              <w:rPr>
-                <w:color w:val="354A5F"/>
-                <w:sz w:val="20"/>
-                <w:szCs w:val="20"/>
-              </w:rPr>
-            </w:pPr>
-            <w:r>
-              <w:rPr>
-                <w:rFonts w:ascii="Helvetica Neue" w:eastAsia="Times New Roman" w:hAnsi="Helvetica Neue" w:cs="Times New Roman"/>
-                <w:color w:val="auto"/>
-                <w:sz w:val="20"/>
-                <w:szCs w:val="20"/>
-                <w:lang w:val="en-US"/>
-              </w:rPr>
-              <w:br/>
-            </w:r>
-            <w:r>
-              <w:rPr>
-                <w:color w:val="354A5F"/>
-                <w:sz w:val="20"/>
-                <w:szCs w:val="20"/>
-              </w:rPr>
-              <w:t>This was a contract to hire role through Bradford &amp; Galt Consulting Services.</w:t>
-            </w:r>
-          </w:p>
-          <w:p>
-            <w:pPr>
-              <w:widowControl/>
-              <w:spacing w:before="0" w:line="240" w:lineRule="auto"/>
-              <w:ind w:right="0"/>
-              <w:rPr>
-                <w:color w:val="354A5F"/>
-                <w:sz w:val="20"/>
-                <w:szCs w:val="20"/>
-              </w:rPr>
-            </w:pPr>
-          </w:p>
-          <w:p>
-            <w:pPr>
-              <w:pStyle w:val="Heading2"/>
-              <w:spacing w:before="0" w:after="120"/>
+            <w:r>
+              <w:rPr>
+                <w:sz w:val="20"/>
+                <w:szCs w:val="20"/>
+              </w:rPr>
+              <w:t>node.js, B</w:t>
+            </w:r>
+            <w:r>
+              <w:rPr>
+                <w:sz w:val="20"/>
+                <w:szCs w:val="20"/>
+              </w:rPr>
+              <w:t>ootstrap</w:t>
+            </w:r>
+            <w:r>
+              <w:rPr>
+                <w:sz w:val="20"/>
+                <w:szCs w:val="20"/>
+              </w:rPr>
+              <w:t xml:space="preserve"> 4</w:t>
+            </w:r>
+            <w:r>
+              <w:rPr>
+                <w:sz w:val="20"/>
+                <w:szCs w:val="20"/>
+              </w:rPr>
+              <w:t xml:space="preserve">, jQuery, </w:t>
+            </w:r>
+            <w:r>
+              <w:rPr>
+                <w:sz w:val="20"/>
+                <w:szCs w:val="20"/>
+              </w:rPr>
+              <w:t>WordPress</w:t>
+            </w:r>
+            <w:r>
+              <w:rPr>
+                <w:sz w:val="20"/>
+                <w:szCs w:val="20"/>
+              </w:rPr>
+              <w:t xml:space="preserve">, Woo-commerce, </w:t>
+            </w:r>
+          </w:p>
+          <w:p>
+            <w:pPr>
+              <w:spacing w:before="0" w:after="20" w:line="276" w:lineRule="auto"/>
               <w:ind w:right="302"/>
               <w:rPr>
-                <w:b w:val="0"/>
-                <w:color w:val="354A5F"/>
-              </w:rPr>
-            </w:pPr>
-            <w:r>
-              <w:rPr>
-                <w:color w:val="5C94CE"/>
-              </w:rPr>
-              <w:t>Web Development Teaching Assistant - Part Time</w:t>
-            </w:r>
-            <w:r>
-              <w:rPr>
-                <w:b w:val="0"/>
-                <w:color w:val="354A5F"/>
-              </w:rPr>
-              <w:t>,</w:t>
-            </w:r>
-            <w:r>
-              <w:rPr>
-                <w:color w:val="354A5F"/>
-              </w:rPr>
-              <w:t xml:space="preserve"> </w:t>
-            </w:r>
-            <w:r>
-              <w:rPr>
-                <w:b w:val="0"/>
-                <w:color w:val="354A5F"/>
-                <w:sz w:val="20"/>
-                <w:szCs w:val="20"/>
-              </w:rPr>
-              <w:t xml:space="preserve">Trilogy Education, </w:t>
-            </w:r>
-            <w:r>
-              <w:rPr>
-                <w:b w:val="0"/>
-                <w:color w:val="354A5F"/>
-                <w:sz w:val="20"/>
-                <w:szCs w:val="20"/>
-              </w:rPr>
-              <w:t xml:space="preserve">Overland Park, KS </w:t>
-            </w:r>
-            <w:r>
-              <w:rPr>
-                <w:b w:val="0"/>
-                <w:color w:val="354A5F"/>
-                <w:sz w:val="20"/>
-                <w:szCs w:val="20"/>
-              </w:rPr>
-              <w:t>April 2019 – Present</w:t>
-            </w:r>
-          </w:p>
-          <w:p>
-            <w:pPr>
-              <w:spacing w:before="0"/>
-              <w:rPr>
-                <w:color w:val="354A5F"/>
-                <w:sz w:val="20"/>
-                <w:szCs w:val="20"/>
-              </w:rPr>
-            </w:pPr>
-            <w:r>
-              <w:rPr>
-                <w:color w:val="354A5F"/>
-                <w:sz w:val="20"/>
-                <w:szCs w:val="20"/>
-              </w:rPr>
-              <w:t>Substitute TA for the Full Stack Web Development Bootcamp at The University Of Kansas, Edwards Campus.</w:t>
-            </w:r>
-            <w:r>
-              <w:rPr>
-                <w:color w:val="354A5F"/>
-                <w:sz w:val="20"/>
-                <w:szCs w:val="20"/>
-              </w:rPr>
-              <w:t xml:space="preserve"> </w:t>
-            </w:r>
-            <w:r>
-              <w:rPr>
-                <w:color w:val="354A5F"/>
-                <w:sz w:val="20"/>
-                <w:szCs w:val="20"/>
-              </w:rPr>
-              <w:t>Lead classroom discussions, guide inquiry, emphasize the meta-skills and core concepts of software engineering.</w:t>
-            </w:r>
-            <w:r>
-              <w:rPr>
-                <w:color w:val="354A5F"/>
-                <w:sz w:val="20"/>
-                <w:szCs w:val="20"/>
-              </w:rPr>
-              <w:t xml:space="preserve"> </w:t>
-            </w:r>
-            <w:r>
-              <w:rPr>
-                <w:color w:val="354A5F"/>
-                <w:sz w:val="20"/>
-                <w:szCs w:val="20"/>
-              </w:rPr>
-              <w:t>Support students in their projects and challenges, and provide feedback to students.</w:t>
-            </w:r>
-          </w:p>
-          <w:p>
-            <w:pPr>
-              <w:pStyle w:val="Heading2"/>
-              <w:spacing w:before="0" w:after="120"/>
+                <w:sz w:val="20"/>
+                <w:szCs w:val="20"/>
+              </w:rPr>
+            </w:pPr>
+          </w:p>
+          <w:p>
+            <w:pPr>
+              <w:spacing w:before="0" w:after="20" w:line="276" w:lineRule="auto"/>
               <w:ind w:right="302"/>
               <w:rPr>
-                <w:color w:val="354A5F"/>
-              </w:rPr>
-            </w:pPr>
-            <w:r>
-              <w:rPr>
-                <w:color w:val="5C94CE"/>
-              </w:rPr>
-              <w:t xml:space="preserve">Frontend </w:t>
-            </w:r>
-            <w:r>
-              <w:rPr>
-                <w:color w:val="5C94CE"/>
-              </w:rPr>
-              <w:t>Web Developer</w:t>
-            </w:r>
-            <w:r>
-              <w:rPr>
-                <w:b w:val="0"/>
-                <w:color w:val="354A5F"/>
-              </w:rPr>
-              <w:t>,</w:t>
-            </w:r>
-            <w:r>
-              <w:rPr>
-                <w:color w:val="354A5F"/>
-              </w:rPr>
-              <w:t xml:space="preserve"> </w:t>
-            </w:r>
-            <w:proofErr w:type="spellStart"/>
-            <w:r>
-              <w:rPr>
-                <w:b w:val="0"/>
-                <w:color w:val="354A5F"/>
-              </w:rPr>
-              <w:t>Lumos</w:t>
-            </w:r>
-            <w:proofErr w:type="spellEnd"/>
-            <w:r>
-              <w:rPr>
-                <w:b w:val="0"/>
-                <w:color w:val="354A5F"/>
-              </w:rPr>
-              <w:t xml:space="preserve"> Web Design, Overland Park, August 2018 – May 2019</w:t>
-            </w:r>
-          </w:p>
-          <w:p>
-            <w:pPr>
-              <w:widowControl/>
-              <w:spacing w:before="0" w:line="240" w:lineRule="auto"/>
-              <w:ind w:right="0"/>
-              <w:rPr>
-                <w:color w:val="354A5F"/>
-                <w:sz w:val="20"/>
-                <w:szCs w:val="20"/>
-              </w:rPr>
-            </w:pPr>
-            <w:r>
-              <w:rPr>
-                <w:color w:val="354A5F"/>
-                <w:sz w:val="20"/>
-                <w:szCs w:val="20"/>
-              </w:rPr>
-              <w:t>My main responsibilities include building Web applications using various frameworks and lib</w:t>
-            </w:r>
-            <w:bookmarkStart w:id="2" w:name="_GoBack"/>
-            <w:bookmarkEnd w:id="2"/>
-            <w:r>
-              <w:rPr>
-                <w:color w:val="354A5F"/>
-                <w:sz w:val="20"/>
-                <w:szCs w:val="20"/>
-              </w:rPr>
-              <w:t xml:space="preserve">raries such as React, jQuery, and Bootstrap. Develop e-commerce stores using tools such as </w:t>
-            </w:r>
-            <w:proofErr w:type="spellStart"/>
-            <w:r>
-              <w:rPr>
-                <w:color w:val="354A5F"/>
-                <w:sz w:val="20"/>
-                <w:szCs w:val="20"/>
-              </w:rPr>
-              <w:t>WooCommerce</w:t>
-            </w:r>
-            <w:proofErr w:type="spellEnd"/>
-            <w:r>
-              <w:rPr>
-                <w:color w:val="354A5F"/>
-                <w:sz w:val="20"/>
-                <w:szCs w:val="20"/>
-              </w:rPr>
-              <w:t xml:space="preserve"> or Shopify. Develop SEO optimized sites using tools like Google Spotlight to verify search engine ranking. Communicate visual needs to graphic designers and implement their designs.</w:t>
-            </w:r>
-            <w:r>
-              <w:rPr>
-                <w:color w:val="354A5F"/>
-                <w:sz w:val="20"/>
-                <w:szCs w:val="20"/>
-              </w:rPr>
-              <w:br/>
-            </w:r>
-            <w:r>
-              <w:rPr>
-                <w:color w:val="354A5F"/>
-                <w:sz w:val="20"/>
-                <w:szCs w:val="20"/>
-              </w:rPr>
-              <w:br/>
-              <w:t xml:space="preserve">Technologies: JavaScript, HTML, CSS, </w:t>
-            </w:r>
-            <w:proofErr w:type="spellStart"/>
-            <w:r>
-              <w:rPr>
-                <w:color w:val="354A5F"/>
-                <w:sz w:val="20"/>
-                <w:szCs w:val="20"/>
-              </w:rPr>
-              <w:t>nodeJS</w:t>
-            </w:r>
-            <w:proofErr w:type="spellEnd"/>
-            <w:r>
-              <w:rPr>
-                <w:color w:val="354A5F"/>
-                <w:sz w:val="20"/>
-                <w:szCs w:val="20"/>
-              </w:rPr>
-              <w:t>, bootstrap, jQ</w:t>
-            </w:r>
-            <w:r>
-              <w:rPr>
-                <w:color w:val="354A5F"/>
-                <w:sz w:val="20"/>
-                <w:szCs w:val="20"/>
-              </w:rPr>
-              <w:t xml:space="preserve">uery, </w:t>
-            </w:r>
-            <w:proofErr w:type="spellStart"/>
-            <w:r>
-              <w:rPr>
-                <w:color w:val="354A5F"/>
-                <w:sz w:val="20"/>
-                <w:szCs w:val="20"/>
-              </w:rPr>
-              <w:t>Wordpress</w:t>
-            </w:r>
-            <w:proofErr w:type="spellEnd"/>
-            <w:r>
-              <w:rPr>
-                <w:color w:val="354A5F"/>
-                <w:sz w:val="20"/>
-                <w:szCs w:val="20"/>
-              </w:rPr>
-              <w:t>, Woo-commerce, S</w:t>
-            </w:r>
-            <w:r>
-              <w:rPr>
-                <w:color w:val="354A5F"/>
-                <w:sz w:val="20"/>
-                <w:szCs w:val="20"/>
-              </w:rPr>
-              <w:t>hopify</w:t>
-            </w:r>
-          </w:p>
-          <w:p>
-            <w:pPr>
-              <w:widowControl/>
-              <w:spacing w:before="0" w:line="240" w:lineRule="auto"/>
-              <w:ind w:right="0"/>
-              <w:rPr>
-                <w:color w:val="354A5F"/>
-                <w:sz w:val="20"/>
-                <w:szCs w:val="20"/>
-              </w:rPr>
-            </w:pPr>
-          </w:p>
-          <w:p>
-            <w:pPr>
-              <w:pStyle w:val="Heading2"/>
-              <w:spacing w:before="0"/>
-              <w:jc w:val="both"/>
-              <w:rPr>
-                <w:b w:val="0"/>
-                <w:color w:val="354A5F"/>
-              </w:rPr>
-            </w:pPr>
-            <w:bookmarkStart w:id="3" w:name="_xfmll3ghzvna" w:colFirst="0" w:colLast="0"/>
-            <w:bookmarkEnd w:id="3"/>
-            <w:r>
-              <w:rPr>
-                <w:color w:val="5C94CE"/>
+                <w:sz w:val="20"/>
+                <w:szCs w:val="20"/>
+              </w:rPr>
+            </w:pPr>
+            <w:r>
+              <w:rPr>
+                <w:b/>
+                <w:bCs/>
+                <w:color w:val="5C94CE"/>
+                <w:sz w:val="20"/>
+                <w:szCs w:val="20"/>
               </w:rPr>
               <w:t xml:space="preserve">Bilingual Retail Sales Associate, </w:t>
             </w:r>
             <w:r>
               <w:rPr>
-                <w:b w:val="0"/>
-                <w:color w:val="354A5F"/>
-              </w:rPr>
-              <w:t>T-Mobile USA Inc., Olathe, KS, October 2013 – May  2014</w:t>
-            </w:r>
-          </w:p>
-          <w:p>
-            <w:pPr>
-              <w:spacing w:before="0" w:line="276" w:lineRule="auto"/>
+                <w:sz w:val="20"/>
+                <w:szCs w:val="20"/>
+              </w:rPr>
+              <w:t xml:space="preserve">T-Mobile USA Inc., Olathe, KS, October 2013 – May 2014 </w:t>
+            </w:r>
+          </w:p>
+          <w:p>
+            <w:pPr>
+              <w:spacing w:before="0" w:after="20" w:line="276" w:lineRule="auto"/>
               <w:ind w:right="302"/>
               <w:rPr>
-                <w:color w:val="354A5F"/>
-                <w:sz w:val="20"/>
-                <w:szCs w:val="20"/>
-              </w:rPr>
-            </w:pPr>
-            <w:r>
-              <w:rPr>
-                <w:color w:val="354A5F"/>
-                <w:sz w:val="20"/>
-                <w:szCs w:val="20"/>
-              </w:rPr>
-              <w:t>Achieved sales quot</w:t>
-            </w:r>
-            <w:r>
-              <w:rPr>
-                <w:color w:val="354A5F"/>
-                <w:sz w:val="20"/>
-                <w:szCs w:val="20"/>
-              </w:rPr>
-              <w:t>as in a fast-paced environment.</w:t>
-            </w:r>
-          </w:p>
-          <w:p>
-            <w:pPr>
-              <w:spacing w:before="0" w:line="276" w:lineRule="auto"/>
-              <w:ind w:right="302"/>
-              <w:rPr>
-                <w:color w:val="354A5F"/>
-                <w:sz w:val="20"/>
-                <w:szCs w:val="20"/>
-              </w:rPr>
-            </w:pPr>
-            <w:r>
-              <w:rPr>
-                <w:color w:val="354A5F"/>
-                <w:sz w:val="20"/>
-                <w:szCs w:val="20"/>
-              </w:rPr>
-              <w:t>Provided technical support for  iOS, Andro</w:t>
-            </w:r>
-            <w:r>
-              <w:rPr>
-                <w:color w:val="354A5F"/>
-                <w:sz w:val="20"/>
-                <w:szCs w:val="20"/>
-              </w:rPr>
-              <w:t>id, and Windows devices to ~10</w:t>
-            </w:r>
-            <w:r>
-              <w:rPr>
-                <w:color w:val="354A5F"/>
-                <w:sz w:val="20"/>
-                <w:szCs w:val="20"/>
-              </w:rPr>
-              <w:t xml:space="preserve"> customers per day. </w:t>
-            </w:r>
-          </w:p>
-          <w:p>
-            <w:pPr>
-              <w:spacing w:before="0" w:line="276" w:lineRule="auto"/>
-              <w:ind w:right="302"/>
-              <w:rPr>
-                <w:color w:val="354A5F"/>
-                <w:sz w:val="20"/>
-                <w:szCs w:val="20"/>
-              </w:rPr>
-            </w:pPr>
-            <w:r>
-              <w:rPr>
-                <w:color w:val="354A5F"/>
-                <w:sz w:val="20"/>
-                <w:szCs w:val="20"/>
-              </w:rPr>
-              <w:t>Awarded “Top Revenue Growth Associate in the Western Plains District” for 4th Quarter 2013.</w:t>
+                <w:sz w:val="20"/>
+                <w:szCs w:val="20"/>
+              </w:rPr>
+            </w:pPr>
+            <w:r>
+              <w:rPr>
+                <w:sz w:val="20"/>
+                <w:szCs w:val="20"/>
+              </w:rPr>
+              <w:t>Achieved sales quotas in a fast-paced environment. Provided technical support for iOS, Android, and Windows devices to ~10 customers per day. Awarded “Top Revenue Growth Associate in the Western Plains District” for 4th Quarter 2013.</w:t>
             </w:r>
           </w:p>
         </w:tc>
@@ -1784,8 +1339,8 @@
         </w:trPr>
         <w:tc>
           <w:tcPr>
-            <w:tcW w:w="10890" w:type="dxa"/>
-            <w:gridSpan w:val="7"/>
+            <w:tcW w:w="10875" w:type="dxa"/>
+            <w:gridSpan w:val="6"/>
             <w:tcBorders>
               <w:top w:val="nil"/>
               <w:left w:val="nil"/>
@@ -1821,17 +1376,26 @@
               </w:rPr>
               <w:t>EDUCATION</w:t>
             </w:r>
+            <w:r>
+              <w:rPr>
+                <w:b/>
+                <w:color w:val="FFFFFF"/>
+                <w:sz w:val="22"/>
+                <w:szCs w:val="22"/>
+              </w:rPr>
+              <w:t xml:space="preserve"> &amp; CERTIFICATIONS</w:t>
+            </w:r>
           </w:p>
         </w:tc>
       </w:tr>
       <w:tr>
         <w:trPr>
-          <w:trHeight w:val="89"/>
+          <w:trHeight w:val="960"/>
         </w:trPr>
         <w:tc>
           <w:tcPr>
-            <w:tcW w:w="10890" w:type="dxa"/>
-            <w:gridSpan w:val="7"/>
+            <w:tcW w:w="10875" w:type="dxa"/>
+            <w:gridSpan w:val="6"/>
             <w:tcBorders>
               <w:top w:val="nil"/>
               <w:left w:val="nil"/>
@@ -1849,399 +1413,750 @@
           <w:p>
             <w:pPr>
               <w:pStyle w:val="Heading2"/>
-              <w:spacing w:before="0" w:after="100"/>
+              <w:spacing w:before="0"/>
+              <w:rPr>
+                <w:sz w:val="20"/>
+                <w:szCs w:val="20"/>
+              </w:rPr>
+            </w:pPr>
+            <w:r>
+              <w:rPr>
+                <w:color w:val="5C94CE"/>
+                <w:sz w:val="20"/>
+                <w:szCs w:val="20"/>
+              </w:rPr>
+              <w:t>Microsoft Certified</w:t>
+            </w:r>
+            <w:r>
+              <w:rPr>
+                <w:color w:val="5C94CE"/>
+                <w:sz w:val="20"/>
+                <w:szCs w:val="20"/>
+              </w:rPr>
+              <w:t>,</w:t>
+            </w:r>
+            <w:r>
+              <w:rPr>
+                <w:color w:val="354A5F"/>
+                <w:sz w:val="20"/>
+                <w:szCs w:val="20"/>
+              </w:rPr>
+              <w:t xml:space="preserve"> </w:t>
+            </w:r>
+            <w:r>
               <w:rPr>
                 <w:b w:val="0"/>
                 <w:color w:val="354A5F"/>
-              </w:rPr>
-            </w:pPr>
-            <w:bookmarkStart w:id="4" w:name="_p3liur2tn36j" w:colFirst="0" w:colLast="0"/>
+                <w:sz w:val="20"/>
+                <w:szCs w:val="20"/>
+              </w:rPr>
+              <w:t>Azure Administrator Associate</w:t>
+            </w:r>
+            <w:r>
+              <w:rPr>
+                <w:b w:val="0"/>
+                <w:color w:val="354A5F"/>
+                <w:sz w:val="20"/>
+                <w:szCs w:val="20"/>
+              </w:rPr>
+              <w:t xml:space="preserve"> — 20</w:t>
+            </w:r>
+            <w:r>
+              <w:rPr>
+                <w:b w:val="0"/>
+                <w:color w:val="354A5F"/>
+                <w:sz w:val="20"/>
+                <w:szCs w:val="20"/>
+              </w:rPr>
+              <w:t>20 (work in progress)</w:t>
+            </w:r>
+          </w:p>
+          <w:p>
+            <w:pPr>
+              <w:pStyle w:val="Heading2"/>
+              <w:spacing w:before="0"/>
+              <w:rPr>
+                <w:sz w:val="20"/>
+                <w:szCs w:val="20"/>
+              </w:rPr>
+            </w:pPr>
+            <w:r>
+              <w:rPr>
+                <w:color w:val="5C94CE"/>
+                <w:sz w:val="20"/>
+                <w:szCs w:val="20"/>
+              </w:rPr>
+              <w:t>LaunchCode,</w:t>
+            </w:r>
+            <w:r>
+              <w:rPr>
+                <w:color w:val="354A5F"/>
+                <w:sz w:val="20"/>
+                <w:szCs w:val="20"/>
+              </w:rPr>
+              <w:t xml:space="preserve"> </w:t>
+            </w:r>
+            <w:r>
+              <w:rPr>
+                <w:b w:val="0"/>
+                <w:color w:val="354A5F"/>
+                <w:sz w:val="20"/>
+                <w:szCs w:val="20"/>
+              </w:rPr>
+              <w:t>LC101 JavaScript Track</w:t>
+            </w:r>
+            <w:r>
+              <w:rPr>
+                <w:b w:val="0"/>
+                <w:color w:val="354A5F"/>
+                <w:sz w:val="20"/>
+                <w:szCs w:val="20"/>
+              </w:rPr>
+              <w:t xml:space="preserve"> </w:t>
+            </w:r>
+            <w:r>
+              <w:rPr>
+                <w:b w:val="0"/>
+                <w:color w:val="354A5F"/>
+                <w:sz w:val="20"/>
+                <w:szCs w:val="20"/>
+              </w:rPr>
+              <w:t xml:space="preserve">— </w:t>
+            </w:r>
+            <w:r>
+              <w:rPr>
+                <w:b w:val="0"/>
+                <w:color w:val="354A5F"/>
+                <w:sz w:val="20"/>
+                <w:szCs w:val="20"/>
+              </w:rPr>
+              <w:t xml:space="preserve">February </w:t>
+            </w:r>
+            <w:r>
+              <w:rPr>
+                <w:b w:val="0"/>
+                <w:color w:val="354A5F"/>
+                <w:sz w:val="20"/>
+                <w:szCs w:val="20"/>
+              </w:rPr>
+              <w:t>201</w:t>
+            </w:r>
+            <w:r>
+              <w:rPr>
+                <w:b w:val="0"/>
+                <w:color w:val="354A5F"/>
+                <w:sz w:val="20"/>
+                <w:szCs w:val="20"/>
+              </w:rPr>
+              <w:t>9</w:t>
+            </w:r>
+          </w:p>
+          <w:p>
+            <w:pPr>
+              <w:pStyle w:val="Heading2"/>
+              <w:spacing w:before="0"/>
+              <w:rPr>
+                <w:b w:val="0"/>
+                <w:color w:val="354A5F"/>
+                <w:sz w:val="20"/>
+                <w:szCs w:val="20"/>
+              </w:rPr>
+            </w:pPr>
+            <w:r>
+              <w:rPr>
+                <w:color w:val="5C94CE"/>
+                <w:sz w:val="20"/>
+                <w:szCs w:val="20"/>
+              </w:rPr>
+              <w:t>Kansas State University,</w:t>
+            </w:r>
+            <w:r>
+              <w:rPr>
+                <w:color w:val="354A5F"/>
+                <w:sz w:val="20"/>
+                <w:szCs w:val="20"/>
+              </w:rPr>
+              <w:t xml:space="preserve"> </w:t>
+            </w:r>
+            <w:r>
+              <w:rPr>
+                <w:b w:val="0"/>
+                <w:color w:val="354A5F"/>
+                <w:sz w:val="20"/>
+                <w:szCs w:val="20"/>
+              </w:rPr>
+              <w:t xml:space="preserve">B.A. Humanities — </w:t>
+            </w:r>
+            <w:r>
+              <w:rPr>
+                <w:b w:val="0"/>
+                <w:color w:val="354A5F"/>
+                <w:sz w:val="20"/>
+                <w:szCs w:val="20"/>
+              </w:rPr>
+              <w:t xml:space="preserve">December </w:t>
+            </w:r>
+            <w:r>
+              <w:rPr>
+                <w:b w:val="0"/>
+                <w:color w:val="354A5F"/>
+                <w:sz w:val="20"/>
+                <w:szCs w:val="20"/>
+              </w:rPr>
+              <w:t>2017</w:t>
+            </w:r>
+          </w:p>
+          <w:tbl>
+            <w:tblPr>
+              <w:tblStyle w:val="a0"/>
+              <w:tblpPr w:leftFromText="180" w:rightFromText="180" w:vertAnchor="text" w:horzAnchor="page" w:tblpX="146" w:tblpY="391"/>
+              <w:tblW w:w="10980" w:type="dxa"/>
+              <w:tblBorders>
+                <w:top w:val="single" w:sz="4" w:space="0" w:color="CCCCCC"/>
+                <w:left w:val="single" w:sz="4" w:space="0" w:color="CCCCCC"/>
+                <w:bottom w:val="single" w:sz="4" w:space="0" w:color="CCCCCC"/>
+                <w:right w:val="single" w:sz="4" w:space="0" w:color="CCCCCC"/>
+                <w:insideH w:val="single" w:sz="4" w:space="0" w:color="CCCCCC"/>
+                <w:insideV w:val="single" w:sz="4" w:space="0" w:color="CCCCCC"/>
+              </w:tblBorders>
+              <w:tblLayout w:type="fixed"/>
+              <w:tblLook w:val="0600" w:firstRow="0" w:lastRow="0" w:firstColumn="0" w:lastColumn="0" w:noHBand="1" w:noVBand="1"/>
+            </w:tblPr>
+            <w:tblGrid>
+              <w:gridCol w:w="10980"/>
+            </w:tblGrid>
+            <w:tr>
+              <w:trPr>
+                <w:trHeight w:val="170"/>
+              </w:trPr>
+              <w:tc>
+                <w:tcPr>
+                  <w:tcW w:w="10980" w:type="dxa"/>
+                  <w:tcBorders>
+                    <w:top w:val="nil"/>
+                    <w:left w:val="nil"/>
+                    <w:bottom w:val="nil"/>
+                    <w:right w:val="nil"/>
+                  </w:tcBorders>
+                  <w:shd w:val="clear" w:color="auto" w:fill="354A5F"/>
+                  <w:tcMar>
+                    <w:top w:w="100" w:type="dxa"/>
+                    <w:left w:w="100" w:type="dxa"/>
+                    <w:bottom w:w="100" w:type="dxa"/>
+                    <w:right w:w="100" w:type="dxa"/>
+                  </w:tcMar>
+                </w:tcPr>
+                <w:p>
+                  <w:pPr>
+                    <w:spacing w:before="0" w:line="240" w:lineRule="auto"/>
+                    <w:ind w:right="0"/>
+                    <w:jc w:val="center"/>
+                    <w:rPr>
+                      <w:b/>
+                      <w:color w:val="FFFFFF"/>
+                      <w:sz w:val="20"/>
+                      <w:szCs w:val="20"/>
+                    </w:rPr>
+                  </w:pPr>
+                  <w:bookmarkStart w:id="3" w:name="_h83aqmifirnh" w:colFirst="0" w:colLast="0"/>
+                  <w:bookmarkEnd w:id="3"/>
+                  <w:r>
+                    <w:rPr>
+                      <w:b/>
+                      <w:color w:val="FFFFFF"/>
+                      <w:sz w:val="20"/>
+                      <w:szCs w:val="20"/>
+                    </w:rPr>
+                    <w:t xml:space="preserve"> AWARDS</w:t>
+                  </w:r>
+                  <w:r>
+                    <w:rPr>
+                      <w:b/>
+                      <w:color w:val="FFFFFF"/>
+                      <w:sz w:val="20"/>
+                      <w:szCs w:val="20"/>
+                    </w:rPr>
+                    <w:t>, ACCOLADES</w:t>
+                  </w:r>
+                  <w:r>
+                    <w:rPr>
+                      <w:b/>
+                      <w:color w:val="FFFFFF"/>
+                      <w:sz w:val="20"/>
+                      <w:szCs w:val="20"/>
+                    </w:rPr>
+                    <w:t xml:space="preserve"> &amp; VOLUNTEER</w:t>
+                  </w:r>
+                </w:p>
+              </w:tc>
+            </w:tr>
+          </w:tbl>
+          <w:p>
+            <w:pPr>
+              <w:pStyle w:val="Heading2"/>
+              <w:spacing w:before="0"/>
+              <w:rPr>
+                <w:sz w:val="20"/>
+                <w:szCs w:val="20"/>
+              </w:rPr>
+            </w:pPr>
+            <w:r>
+              <w:rPr>
+                <w:color w:val="5C94CE"/>
+                <w:sz w:val="20"/>
+                <w:szCs w:val="20"/>
+              </w:rPr>
+              <w:t>Analytics Academy,</w:t>
+            </w:r>
+            <w:r>
+              <w:rPr>
+                <w:color w:val="354A5F"/>
+                <w:sz w:val="20"/>
+                <w:szCs w:val="20"/>
+              </w:rPr>
+              <w:t xml:space="preserve"> </w:t>
+            </w:r>
+            <w:r>
+              <w:rPr>
+                <w:b w:val="0"/>
+                <w:color w:val="354A5F"/>
+                <w:sz w:val="20"/>
+                <w:szCs w:val="20"/>
+              </w:rPr>
+              <w:t xml:space="preserve">Google Analytics Individual Qualification — </w:t>
+            </w:r>
+            <w:r>
+              <w:rPr>
+                <w:b w:val="0"/>
+                <w:color w:val="354A5F"/>
+                <w:sz w:val="20"/>
+                <w:szCs w:val="20"/>
+              </w:rPr>
+              <w:t>Nov</w:t>
+            </w:r>
+            <w:r>
+              <w:rPr>
+                <w:b w:val="0"/>
+                <w:color w:val="354A5F"/>
+                <w:sz w:val="20"/>
+                <w:szCs w:val="20"/>
+              </w:rPr>
+              <w:t>ember</w:t>
+            </w:r>
+            <w:r>
+              <w:rPr>
+                <w:b w:val="0"/>
+                <w:color w:val="354A5F"/>
+                <w:sz w:val="20"/>
+                <w:szCs w:val="20"/>
+              </w:rPr>
+              <w:t xml:space="preserve"> 2019</w:t>
+            </w:r>
+          </w:p>
+          <w:p>
+            <w:pPr>
+              <w:pStyle w:val="BulleProfessional"/>
+              <w:spacing w:line="276" w:lineRule="auto"/>
+              <w:rPr>
+                <w:rFonts w:ascii="Montserrat" w:eastAsia="Montserrat" w:hAnsi="Montserrat" w:cs="Montserrat"/>
+                <w:b/>
+                <w:bCs/>
+                <w:color w:val="5C94CE"/>
+                <w:sz w:val="20"/>
+                <w:szCs w:val="20"/>
+                <w:lang w:val="en" w:eastAsia="en-US"/>
+              </w:rPr>
+            </w:pPr>
+            <w:r>
+              <w:rPr>
+                <w:rFonts w:ascii="Montserrat" w:eastAsia="Montserrat" w:hAnsi="Montserrat" w:cs="Montserrat"/>
+                <w:b/>
+                <w:bCs/>
+                <w:color w:val="5C94CE"/>
+                <w:sz w:val="20"/>
+                <w:szCs w:val="20"/>
+                <w:lang w:val="en" w:eastAsia="en-US"/>
+              </w:rPr>
+              <w:t>Compile KC</w:t>
+            </w:r>
+            <w:r>
+              <w:rPr>
+                <w:rFonts w:ascii="Montserrat" w:eastAsia="Montserrat" w:hAnsi="Montserrat" w:cs="Montserrat"/>
+                <w:b/>
+                <w:bCs/>
+                <w:color w:val="5C94CE"/>
+                <w:sz w:val="20"/>
+                <w:szCs w:val="20"/>
+                <w:lang w:val="en" w:eastAsia="en-US"/>
+              </w:rPr>
+              <w:t xml:space="preserve"> </w:t>
+            </w:r>
+            <w:r>
+              <w:rPr>
+                <w:rFonts w:ascii="Montserrat" w:eastAsia="Montserrat" w:hAnsi="Montserrat" w:cs="Montserrat"/>
+                <w:color w:val="354A5F"/>
+                <w:sz w:val="20"/>
+                <w:szCs w:val="20"/>
+                <w:lang w:val="en" w:eastAsia="en-US"/>
+              </w:rPr>
+              <w:t>April 2019</w:t>
+            </w:r>
+          </w:p>
+          <w:p>
+            <w:pPr>
+              <w:pStyle w:val="BulleProfessional"/>
+              <w:spacing w:line="276" w:lineRule="auto"/>
+              <w:rPr>
+                <w:rFonts w:ascii="Montserrat" w:eastAsia="Montserrat" w:hAnsi="Montserrat" w:cs="Montserrat"/>
+                <w:color w:val="354A5F"/>
+                <w:sz w:val="20"/>
+                <w:szCs w:val="20"/>
+                <w:lang w:val="en" w:eastAsia="en-US"/>
+              </w:rPr>
+            </w:pPr>
+            <w:r>
+              <w:rPr>
+                <w:rFonts w:ascii="Montserrat" w:eastAsia="Montserrat" w:hAnsi="Montserrat" w:cs="Montserrat"/>
+                <w:color w:val="354A5F"/>
+                <w:sz w:val="20"/>
+                <w:szCs w:val="20"/>
+                <w:lang w:val="en" w:eastAsia="en-US"/>
+              </w:rPr>
+              <w:t>Compile KC connects developers</w:t>
+            </w:r>
+            <w:r>
+              <w:rPr>
+                <w:rFonts w:ascii="Montserrat" w:eastAsia="Montserrat" w:hAnsi="Montserrat" w:cs="Montserrat"/>
+                <w:color w:val="354A5F"/>
+                <w:sz w:val="20"/>
+                <w:szCs w:val="20"/>
+                <w:lang w:val="en" w:eastAsia="en-US"/>
+              </w:rPr>
+              <w:t xml:space="preserve"> </w:t>
+            </w:r>
+            <w:r>
+              <w:rPr>
+                <w:rFonts w:ascii="Montserrat" w:eastAsia="Montserrat" w:hAnsi="Montserrat" w:cs="Montserrat"/>
+                <w:color w:val="354A5F"/>
+                <w:sz w:val="20"/>
+                <w:szCs w:val="20"/>
+                <w:lang w:val="en" w:eastAsia="en-US"/>
+              </w:rPr>
+              <w:t>with non-profits that need digital service. My team</w:t>
+            </w:r>
+            <w:r>
+              <w:rPr>
+                <w:rFonts w:ascii="Montserrat" w:eastAsia="Montserrat" w:hAnsi="Montserrat" w:cs="Montserrat"/>
+                <w:color w:val="354A5F"/>
+                <w:sz w:val="20"/>
+                <w:szCs w:val="20"/>
+                <w:lang w:val="en" w:eastAsia="en-US"/>
+              </w:rPr>
+              <w:t xml:space="preserve"> spent the weekend </w:t>
+            </w:r>
+            <w:r>
+              <w:rPr>
+                <w:rFonts w:ascii="Montserrat" w:eastAsia="Montserrat" w:hAnsi="Montserrat" w:cs="Montserrat"/>
+                <w:color w:val="354A5F"/>
+                <w:sz w:val="20"/>
+                <w:szCs w:val="20"/>
+                <w:lang w:val="en" w:eastAsia="en-US"/>
+              </w:rPr>
+              <w:t>improving the website for Latinx Education Collaborative. LEC is a 501 (c) 3 nonprofit organization dedicated to increasing and retaining the number of Latinx education professionals in K-12.</w:t>
+            </w:r>
+          </w:p>
+          <w:p>
+            <w:pPr>
+              <w:pStyle w:val="BulleProfessional"/>
+              <w:spacing w:line="276" w:lineRule="auto"/>
+              <w:rPr>
+                <w:rFonts w:ascii="Montserrat" w:eastAsia="Montserrat" w:hAnsi="Montserrat" w:cs="Montserrat"/>
+                <w:color w:val="354A5F"/>
+                <w:sz w:val="20"/>
+                <w:szCs w:val="20"/>
+                <w:lang w:val="en" w:eastAsia="en-US"/>
+              </w:rPr>
+            </w:pPr>
+            <w:r>
+              <w:rPr>
+                <w:rFonts w:ascii="Montserrat" w:eastAsia="Montserrat" w:hAnsi="Montserrat" w:cs="Montserrat"/>
+                <w:b/>
+                <w:bCs/>
+                <w:color w:val="5C94CE"/>
+                <w:sz w:val="20"/>
+                <w:szCs w:val="20"/>
+                <w:lang w:val="en" w:eastAsia="en-US"/>
+              </w:rPr>
+              <w:t>NSHBMA 2017 Case Study Competition</w:t>
+            </w:r>
+            <w:r>
+              <w:rPr>
+                <w:rFonts w:ascii="Montserrat" w:eastAsia="Montserrat" w:hAnsi="Montserrat" w:cs="Montserrat"/>
+                <w:color w:val="354A5F"/>
+                <w:sz w:val="20"/>
+                <w:szCs w:val="20"/>
+                <w:lang w:val="en" w:eastAsia="en-US"/>
+              </w:rPr>
+              <w:t xml:space="preserve">, 3rd Place Winner - Analyze business and write proposal for growing a local </w:t>
+            </w:r>
+            <w:r>
+              <w:rPr>
+                <w:rFonts w:ascii="Montserrat" w:eastAsia="Montserrat" w:hAnsi="Montserrat" w:cs="Montserrat"/>
+                <w:color w:val="354A5F"/>
+                <w:sz w:val="20"/>
+                <w:szCs w:val="20"/>
+                <w:lang w:val="en" w:eastAsia="en-US"/>
+              </w:rPr>
+              <w:t xml:space="preserve">business </w:t>
+            </w:r>
+            <w:r>
+              <w:rPr>
+                <w:color w:val="354A5F"/>
+                <w:sz w:val="20"/>
+                <w:szCs w:val="20"/>
+              </w:rPr>
+              <w:t>—</w:t>
+            </w:r>
+            <w:r>
+              <w:rPr>
+                <w:color w:val="354A5F"/>
+                <w:sz w:val="20"/>
+                <w:szCs w:val="20"/>
+              </w:rPr>
+              <w:t xml:space="preserve"> </w:t>
+            </w:r>
+            <w:r>
+              <w:rPr>
+                <w:rFonts w:ascii="Montserrat" w:eastAsia="Montserrat" w:hAnsi="Montserrat" w:cs="Montserrat"/>
+                <w:color w:val="354A5F"/>
+                <w:sz w:val="20"/>
+                <w:szCs w:val="20"/>
+                <w:lang w:val="en" w:eastAsia="en-US"/>
+              </w:rPr>
+              <w:t>December 2017</w:t>
+            </w:r>
+          </w:p>
+          <w:p>
+            <w:pPr>
+              <w:pStyle w:val="Heading2"/>
+              <w:spacing w:before="0" w:line="276" w:lineRule="auto"/>
+              <w:rPr>
+                <w:b w:val="0"/>
+                <w:color w:val="354A5F"/>
+                <w:sz w:val="20"/>
+                <w:szCs w:val="20"/>
+              </w:rPr>
+            </w:pPr>
+            <w:r>
+              <w:rPr>
+                <w:color w:val="5C94CE"/>
+                <w:sz w:val="20"/>
+                <w:szCs w:val="20"/>
+              </w:rPr>
+              <w:t>K-State LAUNCH,</w:t>
+            </w:r>
+            <w:r>
+              <w:rPr>
+                <w:color w:val="354A5F"/>
+                <w:sz w:val="20"/>
+                <w:szCs w:val="20"/>
+              </w:rPr>
+              <w:t xml:space="preserve"> </w:t>
+            </w:r>
+            <w:r>
+              <w:rPr>
+                <w:b w:val="0"/>
+                <w:color w:val="354A5F"/>
+                <w:sz w:val="20"/>
+                <w:szCs w:val="20"/>
+              </w:rPr>
+              <w:t xml:space="preserve">Finalist a startup competition judged on pitch deck, financial projections, and live demo — </w:t>
+            </w:r>
+            <w:r>
+              <w:rPr>
+                <w:b w:val="0"/>
+                <w:color w:val="354A5F"/>
+                <w:sz w:val="20"/>
+                <w:szCs w:val="20"/>
+              </w:rPr>
+              <w:t xml:space="preserve">December </w:t>
+            </w:r>
+            <w:r>
+              <w:rPr>
+                <w:b w:val="0"/>
+                <w:color w:val="354A5F"/>
+                <w:sz w:val="20"/>
+                <w:szCs w:val="20"/>
+              </w:rPr>
+              <w:t>2015</w:t>
+            </w:r>
+          </w:p>
+          <w:p>
+            <w:pPr>
+              <w:pStyle w:val="Heading2"/>
+              <w:spacing w:before="0" w:line="276" w:lineRule="auto"/>
+              <w:rPr>
+                <w:b w:val="0"/>
+                <w:color w:val="354A5F"/>
+                <w:sz w:val="20"/>
+                <w:szCs w:val="20"/>
+              </w:rPr>
+            </w:pPr>
+            <w:r>
+              <w:rPr>
+                <w:color w:val="5C94CE"/>
+                <w:sz w:val="20"/>
+                <w:szCs w:val="20"/>
+              </w:rPr>
+              <w:t>KC BizFest,</w:t>
+            </w:r>
+            <w:r>
+              <w:rPr>
+                <w:color w:val="354A5F"/>
+                <w:sz w:val="20"/>
+                <w:szCs w:val="20"/>
+              </w:rPr>
+              <w:t xml:space="preserve"> </w:t>
+            </w:r>
+            <w:r>
+              <w:rPr>
+                <w:b w:val="0"/>
+                <w:color w:val="354A5F"/>
+                <w:sz w:val="20"/>
+                <w:szCs w:val="20"/>
+              </w:rPr>
+              <w:t xml:space="preserve">1st Place at a Business Plan Competition - Was awarded a $3500 Scholarship for writing and presenting a business plan before a live panel — </w:t>
+            </w:r>
+            <w:r>
+              <w:rPr>
+                <w:b w:val="0"/>
+                <w:color w:val="354A5F"/>
+                <w:sz w:val="20"/>
+                <w:szCs w:val="20"/>
+              </w:rPr>
+              <w:t xml:space="preserve">April </w:t>
+            </w:r>
+            <w:r>
+              <w:rPr>
+                <w:b w:val="0"/>
+                <w:color w:val="354A5F"/>
+                <w:sz w:val="20"/>
+                <w:szCs w:val="20"/>
+              </w:rPr>
+              <w:t>2012</w:t>
+            </w:r>
+          </w:p>
+          <w:p>
+            <w:pPr>
+              <w:pStyle w:val="BulleProfessional"/>
+              <w:spacing w:line="276" w:lineRule="auto"/>
+              <w:rPr>
+                <w:rFonts w:ascii="Montserrat" w:eastAsia="Montserrat" w:hAnsi="Montserrat" w:cs="Montserrat"/>
+                <w:b/>
+                <w:bCs/>
+                <w:color w:val="5C94CE"/>
+                <w:sz w:val="20"/>
+                <w:szCs w:val="20"/>
+                <w:lang w:val="en" w:eastAsia="en-US"/>
+              </w:rPr>
+            </w:pPr>
+            <w:r>
+              <w:rPr>
+                <w:rFonts w:ascii="Montserrat" w:eastAsia="Montserrat" w:hAnsi="Montserrat" w:cs="Montserrat"/>
+                <w:b/>
+                <w:bCs/>
+                <w:color w:val="5C94CE"/>
+                <w:sz w:val="20"/>
+                <w:szCs w:val="20"/>
+                <w:lang w:val="en" w:eastAsia="en-US"/>
+              </w:rPr>
+              <w:t>Latinos of Tomorrow</w:t>
+            </w:r>
+            <w:r>
+              <w:rPr>
+                <w:rFonts w:ascii="Montserrat" w:eastAsia="Montserrat" w:hAnsi="Montserrat" w:cs="Montserrat"/>
+                <w:b/>
+                <w:bCs/>
+                <w:color w:val="5C94CE"/>
+                <w:sz w:val="20"/>
+                <w:szCs w:val="20"/>
+                <w:lang w:val="en" w:eastAsia="en-US"/>
+              </w:rPr>
+              <w:t xml:space="preserve">, </w:t>
+            </w:r>
+            <w:r>
+              <w:rPr>
+                <w:rFonts w:ascii="Montserrat" w:eastAsia="Montserrat" w:hAnsi="Montserrat" w:cs="Montserrat"/>
+                <w:color w:val="354A5F"/>
+                <w:sz w:val="20"/>
+                <w:szCs w:val="20"/>
+                <w:lang w:val="en" w:eastAsia="en-US"/>
+              </w:rPr>
+              <w:t>Communications &amp; Technology Chair</w:t>
+            </w:r>
+          </w:p>
+          <w:p>
+            <w:pPr>
+              <w:pStyle w:val="BulleProfessional"/>
+              <w:spacing w:line="276" w:lineRule="auto"/>
+              <w:rPr>
+                <w:rFonts w:ascii="Montserrat" w:eastAsia="Montserrat" w:hAnsi="Montserrat" w:cs="Montserrat"/>
+                <w:color w:val="354A5F"/>
+                <w:sz w:val="20"/>
+                <w:szCs w:val="20"/>
+                <w:lang w:val="en" w:eastAsia="en-US"/>
+              </w:rPr>
+            </w:pPr>
+            <w:r>
+              <w:rPr>
+                <w:rFonts w:ascii="Montserrat" w:eastAsia="Montserrat" w:hAnsi="Montserrat" w:cs="Montserrat"/>
+                <w:color w:val="354A5F"/>
+                <w:sz w:val="20"/>
+                <w:szCs w:val="20"/>
+                <w:lang w:val="en" w:eastAsia="en-US"/>
+              </w:rPr>
+              <w:t xml:space="preserve">Send monthly newsletter to MailChimp list. Schedule and post social media marketing. Design ads for paid Facebook campaigns – Jan 2015 </w:t>
+            </w:r>
+            <w:r>
+              <w:rPr>
+                <w:rFonts w:ascii="Montserrat" w:eastAsia="Montserrat" w:hAnsi="Montserrat" w:cs="Montserrat"/>
+                <w:color w:val="354A5F"/>
+                <w:sz w:val="20"/>
+                <w:szCs w:val="20"/>
+                <w:lang w:val="en" w:eastAsia="en-US"/>
+              </w:rPr>
+              <w:t>–</w:t>
+            </w:r>
+            <w:r>
+              <w:rPr>
+                <w:rFonts w:ascii="Montserrat" w:eastAsia="Montserrat" w:hAnsi="Montserrat" w:cs="Montserrat"/>
+                <w:color w:val="354A5F"/>
+                <w:sz w:val="20"/>
+                <w:szCs w:val="20"/>
+                <w:lang w:val="en" w:eastAsia="en-US"/>
+              </w:rPr>
+              <w:t xml:space="preserve"> Present</w:t>
+            </w:r>
+            <w:bookmarkStart w:id="4" w:name="_GoBack"/>
             <w:bookmarkEnd w:id="4"/>
-            <w:r>
-              <w:rPr>
-                <w:color w:val="5C94CE"/>
-              </w:rPr>
-              <w:t>Analytics Academy,</w:t>
-            </w:r>
-            <w:r>
-              <w:rPr>
-                <w:color w:val="354A5F"/>
-              </w:rPr>
-              <w:t xml:space="preserve"> </w:t>
-            </w:r>
-            <w:r>
-              <w:rPr>
-                <w:b w:val="0"/>
-                <w:color w:val="354A5F"/>
-              </w:rPr>
-              <w:t>Google Anal</w:t>
-            </w:r>
-            <w:r>
-              <w:rPr>
-                <w:b w:val="0"/>
-                <w:color w:val="354A5F"/>
-              </w:rPr>
-              <w:t xml:space="preserve">ytics Individual Qualification - </w:t>
-            </w:r>
-            <w:r>
-              <w:rPr>
-                <w:b w:val="0"/>
-                <w:color w:val="354A5F"/>
-              </w:rPr>
-              <w:t xml:space="preserve"> </w:t>
-            </w:r>
-            <w:r>
-              <w:rPr>
-                <w:b w:val="0"/>
-                <w:color w:val="354A5F"/>
-              </w:rPr>
-              <w:t xml:space="preserve">Issued Nov </w:t>
-            </w:r>
-            <w:r>
-              <w:rPr>
-                <w:b w:val="0"/>
-                <w:color w:val="354A5F"/>
-              </w:rPr>
-              <w:t>201</w:t>
-            </w:r>
-            <w:r>
-              <w:rPr>
-                <w:b w:val="0"/>
-                <w:color w:val="354A5F"/>
-              </w:rPr>
-              <w:t xml:space="preserve">9 - </w:t>
-            </w:r>
-            <w:r>
-              <w:rPr>
-                <w:b w:val="0"/>
-                <w:color w:val="354A5F"/>
-              </w:rPr>
-              <w:t>Completion ID: 24667406</w:t>
-            </w:r>
           </w:p>
           <w:p>
             <w:pPr>
               <w:pStyle w:val="BulleProfessional"/>
-              <w:spacing w:after="100"/>
               <w:rPr>
                 <w:rFonts w:ascii="Montserrat" w:eastAsia="Montserrat" w:hAnsi="Montserrat" w:cs="Montserrat"/>
                 <w:color w:val="354A5F"/>
-                <w:szCs w:val="22"/>
                 <w:lang w:val="en" w:eastAsia="en-US"/>
               </w:rPr>
             </w:pPr>
-            <w:r>
-              <w:rPr>
-                <w:rFonts w:ascii="Montserrat" w:eastAsia="Montserrat" w:hAnsi="Montserrat" w:cs="Montserrat"/>
-                <w:b/>
-                <w:color w:val="5C94CE"/>
-                <w:szCs w:val="22"/>
-                <w:lang w:val="en" w:eastAsia="en-US"/>
-              </w:rPr>
-              <w:t>NSHBMA 2017 Case Study Competition</w:t>
-            </w:r>
-            <w:r>
-              <w:rPr>
-                <w:rFonts w:ascii="Montserrat" w:eastAsia="Montserrat" w:hAnsi="Montserrat" w:cs="Montserrat"/>
-                <w:color w:val="354A5F"/>
-                <w:szCs w:val="22"/>
-                <w:lang w:val="en" w:eastAsia="en-US"/>
-              </w:rPr>
-              <w:t>, 3rd</w:t>
-            </w:r>
-            <w:r>
-              <w:rPr>
-                <w:rFonts w:ascii="Montserrat" w:eastAsia="Montserrat" w:hAnsi="Montserrat" w:cs="Montserrat"/>
-                <w:color w:val="354A5F"/>
-                <w:szCs w:val="22"/>
-                <w:lang w:val="en" w:eastAsia="en-US"/>
-              </w:rPr>
-              <w:t xml:space="preserve"> Place W</w:t>
-            </w:r>
-            <w:r>
-              <w:rPr>
-                <w:rFonts w:ascii="Montserrat" w:eastAsia="Montserrat" w:hAnsi="Montserrat" w:cs="Montserrat"/>
-                <w:color w:val="354A5F"/>
-                <w:szCs w:val="22"/>
-                <w:lang w:val="en" w:eastAsia="en-US"/>
-              </w:rPr>
-              <w:t>inner</w:t>
-            </w:r>
-            <w:r>
-              <w:rPr>
-                <w:rFonts w:ascii="Montserrat" w:eastAsia="Montserrat" w:hAnsi="Montserrat" w:cs="Montserrat"/>
-                <w:color w:val="354A5F"/>
-                <w:szCs w:val="22"/>
-                <w:lang w:val="en" w:eastAsia="en-US"/>
-              </w:rPr>
-              <w:t xml:space="preserve"> - Analyze business and write proposal for growing a local business </w:t>
-            </w:r>
-            <w:r>
-              <w:rPr>
-                <w:color w:val="354A5F"/>
-              </w:rPr>
-              <w:t xml:space="preserve"> — </w:t>
-            </w:r>
-            <w:r>
-              <w:rPr>
-                <w:rFonts w:ascii="Montserrat" w:eastAsia="Montserrat" w:hAnsi="Montserrat" w:cs="Montserrat"/>
-                <w:color w:val="354A5F"/>
-                <w:szCs w:val="22"/>
-                <w:lang w:val="en" w:eastAsia="en-US"/>
-              </w:rPr>
-              <w:t>December 2017</w:t>
-            </w:r>
-          </w:p>
-          <w:p>
-            <w:pPr>
-              <w:pStyle w:val="Heading2"/>
-              <w:spacing w:before="0" w:after="100"/>
-              <w:rPr>
-                <w:b w:val="0"/>
-                <w:color w:val="354A5F"/>
-              </w:rPr>
-            </w:pPr>
-            <w:r>
-              <w:rPr>
-                <w:color w:val="5C94CE"/>
-              </w:rPr>
-              <w:t>K-State LAUNCH,</w:t>
-            </w:r>
-            <w:r>
-              <w:rPr>
-                <w:color w:val="354A5F"/>
-              </w:rPr>
-              <w:t xml:space="preserve"> </w:t>
-            </w:r>
-            <w:r>
-              <w:rPr>
-                <w:b w:val="0"/>
-                <w:color w:val="354A5F"/>
-              </w:rPr>
-              <w:t>Finalist at startup competition judged on pitch deck, financial projections, and live demo -2016</w:t>
-            </w:r>
-          </w:p>
-          <w:p>
-            <w:pPr>
-              <w:pStyle w:val="Heading2"/>
-              <w:spacing w:before="0" w:after="100"/>
-              <w:rPr>
-                <w:b w:val="0"/>
-                <w:color w:val="354A5F"/>
-              </w:rPr>
-            </w:pPr>
-            <w:bookmarkStart w:id="5" w:name="_rm68ojkdy3gy" w:colFirst="0" w:colLast="0"/>
-            <w:bookmarkEnd w:id="5"/>
-            <w:r>
-              <w:rPr>
-                <w:color w:val="5C94CE"/>
-              </w:rPr>
-              <w:t xml:space="preserve">KC </w:t>
-            </w:r>
-            <w:proofErr w:type="spellStart"/>
-            <w:r>
-              <w:rPr>
-                <w:color w:val="5C94CE"/>
-              </w:rPr>
-              <w:t>BizFest</w:t>
-            </w:r>
-            <w:proofErr w:type="spellEnd"/>
-            <w:r>
-              <w:rPr>
-                <w:color w:val="5C94CE"/>
-              </w:rPr>
-              <w:t>,</w:t>
-            </w:r>
-            <w:r>
-              <w:rPr>
-                <w:color w:val="354A5F"/>
-              </w:rPr>
-              <w:t xml:space="preserve"> </w:t>
-            </w:r>
-            <w:r>
-              <w:rPr>
-                <w:b w:val="0"/>
-                <w:color w:val="354A5F"/>
-              </w:rPr>
-              <w:t>1st Place Business Plan Competition - Was awarded a $3500 Scholarship for writing and presenting a business plan before a live panel — 2012</w:t>
-            </w:r>
-          </w:p>
-          <w:p>
-            <w:pPr>
-              <w:pStyle w:val="BulleProfessional"/>
-              <w:spacing w:after="100"/>
-              <w:rPr>
-                <w:rFonts w:ascii="Montserrat" w:eastAsia="Montserrat" w:hAnsi="Montserrat" w:cs="Montserrat"/>
-                <w:b/>
-                <w:color w:val="5C94CE"/>
-                <w:szCs w:val="22"/>
-                <w:lang w:val="en" w:eastAsia="en-US"/>
-              </w:rPr>
-            </w:pPr>
-            <w:r>
-              <w:rPr>
-                <w:rFonts w:ascii="Montserrat" w:eastAsia="Montserrat" w:hAnsi="Montserrat" w:cs="Montserrat"/>
-                <w:b/>
-                <w:color w:val="5C94CE"/>
-                <w:szCs w:val="22"/>
-                <w:lang w:val="en" w:eastAsia="en-US"/>
-              </w:rPr>
-              <w:t>LATINOS OF TOMORROW</w:t>
-            </w:r>
-            <w:r>
-              <w:rPr>
-                <w:rFonts w:ascii="Montserrat" w:eastAsia="Montserrat" w:hAnsi="Montserrat" w:cs="Montserrat"/>
-                <w:b/>
-                <w:color w:val="5C94CE"/>
-                <w:szCs w:val="22"/>
-                <w:lang w:val="en" w:eastAsia="en-US"/>
-              </w:rPr>
-              <w:t xml:space="preserve">, </w:t>
-            </w:r>
-            <w:r>
-              <w:rPr>
-                <w:rFonts w:ascii="Montserrat" w:eastAsia="Montserrat" w:hAnsi="Montserrat" w:cs="Montserrat"/>
-                <w:color w:val="354A5F"/>
-                <w:szCs w:val="22"/>
-                <w:lang w:val="en" w:eastAsia="en-US"/>
-              </w:rPr>
-              <w:t>Communications &amp; Technology Chair</w:t>
-            </w:r>
-          </w:p>
-          <w:p>
-            <w:pPr>
-              <w:pStyle w:val="BulleProfessional"/>
-              <w:spacing w:after="100"/>
-              <w:rPr>
-                <w:rFonts w:ascii="Montserrat" w:eastAsia="Montserrat" w:hAnsi="Montserrat" w:cs="Montserrat"/>
-                <w:color w:val="354A5F"/>
-                <w:szCs w:val="22"/>
-                <w:lang w:val="en" w:eastAsia="en-US"/>
-              </w:rPr>
-            </w:pPr>
-            <w:r>
-              <w:rPr>
-                <w:rFonts w:ascii="Montserrat" w:eastAsia="Montserrat" w:hAnsi="Montserrat" w:cs="Montserrat"/>
-                <w:color w:val="354A5F"/>
-                <w:szCs w:val="22"/>
-                <w:lang w:val="en" w:eastAsia="en-US"/>
-              </w:rPr>
-              <w:t xml:space="preserve">Send monthly newsletter to </w:t>
-            </w:r>
-            <w:proofErr w:type="spellStart"/>
-            <w:r>
-              <w:rPr>
-                <w:rFonts w:ascii="Montserrat" w:eastAsia="Montserrat" w:hAnsi="Montserrat" w:cs="Montserrat"/>
-                <w:color w:val="354A5F"/>
-                <w:szCs w:val="22"/>
-                <w:lang w:val="en" w:eastAsia="en-US"/>
-              </w:rPr>
-              <w:t>MailChimp</w:t>
-            </w:r>
-            <w:proofErr w:type="spellEnd"/>
-            <w:r>
-              <w:rPr>
-                <w:rFonts w:ascii="Montserrat" w:eastAsia="Montserrat" w:hAnsi="Montserrat" w:cs="Montserrat"/>
-                <w:color w:val="354A5F"/>
-                <w:szCs w:val="22"/>
-                <w:lang w:val="en" w:eastAsia="en-US"/>
-              </w:rPr>
-              <w:t xml:space="preserve"> list. Schedule and post social me</w:t>
-            </w:r>
-            <w:r>
-              <w:rPr>
-                <w:rFonts w:ascii="Montserrat" w:eastAsia="Montserrat" w:hAnsi="Montserrat" w:cs="Montserrat"/>
-                <w:color w:val="354A5F"/>
-                <w:szCs w:val="22"/>
-                <w:lang w:val="en" w:eastAsia="en-US"/>
-              </w:rPr>
-              <w:t xml:space="preserve">dia </w:t>
-            </w:r>
-            <w:r>
-              <w:rPr>
-                <w:rFonts w:ascii="Montserrat" w:eastAsia="Montserrat" w:hAnsi="Montserrat" w:cs="Montserrat"/>
-                <w:color w:val="354A5F"/>
-                <w:szCs w:val="22"/>
-                <w:lang w:val="en" w:eastAsia="en-US"/>
-              </w:rPr>
-              <w:t>marketing images to</w:t>
-            </w:r>
-            <w:r>
-              <w:rPr>
-                <w:rFonts w:ascii="Montserrat" w:eastAsia="Montserrat" w:hAnsi="Montserrat" w:cs="Montserrat"/>
-                <w:color w:val="354A5F"/>
-                <w:szCs w:val="22"/>
-                <w:lang w:val="en" w:eastAsia="en-US"/>
-              </w:rPr>
-              <w:t xml:space="preserve"> Facebook</w:t>
-            </w:r>
-            <w:r>
-              <w:rPr>
-                <w:rFonts w:ascii="Montserrat" w:eastAsia="Montserrat" w:hAnsi="Montserrat" w:cs="Montserrat"/>
-                <w:color w:val="354A5F"/>
-                <w:szCs w:val="22"/>
-                <w:lang w:val="en" w:eastAsia="en-US"/>
-              </w:rPr>
-              <w:t xml:space="preserve"> via Hootsuite</w:t>
-            </w:r>
-            <w:r>
-              <w:rPr>
-                <w:rFonts w:ascii="Montserrat" w:eastAsia="Montserrat" w:hAnsi="Montserrat" w:cs="Montserrat"/>
-                <w:color w:val="354A5F"/>
-                <w:szCs w:val="22"/>
-                <w:lang w:val="en" w:eastAsia="en-US"/>
-              </w:rPr>
-              <w:t xml:space="preserve">. </w:t>
-            </w:r>
-            <w:r>
-              <w:rPr>
-                <w:rFonts w:ascii="Montserrat" w:eastAsia="Montserrat" w:hAnsi="Montserrat" w:cs="Montserrat"/>
-                <w:color w:val="354A5F"/>
-                <w:szCs w:val="22"/>
-                <w:lang w:val="en" w:eastAsia="en-US"/>
-              </w:rPr>
-              <w:t>Design ads</w:t>
-            </w:r>
-            <w:r>
-              <w:rPr>
-                <w:rFonts w:ascii="Montserrat" w:eastAsia="Montserrat" w:hAnsi="Montserrat" w:cs="Montserrat"/>
-                <w:color w:val="354A5F"/>
-                <w:szCs w:val="22"/>
-                <w:lang w:val="en" w:eastAsia="en-US"/>
-              </w:rPr>
-              <w:t xml:space="preserve"> for </w:t>
-            </w:r>
-            <w:r>
-              <w:rPr>
-                <w:rFonts w:ascii="Montserrat" w:eastAsia="Montserrat" w:hAnsi="Montserrat" w:cs="Montserrat"/>
-                <w:color w:val="354A5F"/>
-                <w:szCs w:val="22"/>
-                <w:lang w:val="en" w:eastAsia="en-US"/>
-              </w:rPr>
-              <w:t>paid Facebook campaigns – Jan 2015 – Present</w:t>
-            </w:r>
           </w:p>
         </w:tc>
       </w:tr>
     </w:tbl>
-    <w:p>
-      <w:pPr>
-        <w:pStyle w:val="BulleProfessional"/>
-        <w:spacing w:after="40"/>
-        <w:rPr>
-          <w:rFonts w:ascii="Montserrat" w:eastAsia="Montserrat" w:hAnsi="Montserrat" w:cs="Montserrat"/>
-          <w:color w:val="354A5F"/>
-          <w:szCs w:val="22"/>
-          <w:lang w:val="en" w:eastAsia="en-US"/>
-        </w:rPr>
-      </w:pPr>
-      <w:bookmarkStart w:id="6" w:name="_vlq47990feul" w:colFirst="0" w:colLast="0"/>
-      <w:bookmarkStart w:id="7" w:name="_wazqnouyuc20" w:colFirst="0" w:colLast="0"/>
-      <w:bookmarkEnd w:id="6"/>
-      <w:bookmarkEnd w:id="7"/>
-    </w:p>
+    <w:p/>
     <w:sectPr>
-      <w:footerReference w:type="default" r:id="rId12"/>
+      <w:footerReference w:type="default" r:id="rId11"/>
+      <w:headerReference w:type="first" r:id="rId12"/>
       <w:pgSz w:w="12240" w:h="15840"/>
       <w:pgMar w:top="720" w:right="863" w:bottom="0" w:left="863" w:header="0" w:footer="0" w:gutter="0"/>
       <w:pgNumType w:start="1"/>
@@ -2253,7 +2168,7 @@
 </file>
 
 <file path=word/endnotes.xml><?xml version="1.0" encoding="utf-8"?>
-<w:endnotes xmlns:wpc="http://schemas.microsoft.com/office/word/2010/wordprocessingCanvas" xmlns:mo="http://schemas.microsoft.com/office/mac/office/2008/main" xmlns:mc="http://schemas.openxmlformats.org/markup-compatibility/2006" xmlns:mv="urn:schemas-microsoft-com:mac:vml" xmlns:o="urn:schemas-microsoft-com:office:office" xmlns:r="http://schemas.openxmlformats.org/officeDocument/2006/relationships" xmlns:m="http://schemas.openxmlformats.org/officeDocument/2006/math" xmlns:v="urn:schemas-microsoft-com:vml" xmlns:wp14="http://schemas.microsoft.com/office/word/2010/wordprocessingDrawing" xmlns:wp="http://schemas.openxmlformats.org/drawingml/2006/wordprocessingDrawing" xmlns:w10="urn:schemas-microsoft-com:office:word" xmlns:w="http://schemas.openxmlformats.org/wordprocessingml/2006/main" xmlns:w14="http://schemas.microsoft.com/office/word/2010/wordml" xmlns:w15="http://schemas.microsoft.com/office/word/2012/wordml" xmlns:wpg="http://schemas.microsoft.com/office/word/2010/wordprocessingGroup" xmlns:wpi="http://schemas.microsoft.com/office/word/2010/wordprocessingInk" xmlns:wne="http://schemas.microsoft.com/office/word/2006/wordml" xmlns:wps="http://schemas.microsoft.com/office/word/2010/wordprocessingShape" mc:Ignorable="w14 w15 wp14">
+<w:endnotes xmlns:wpc="http://schemas.microsoft.com/office/word/2010/wordprocessingCanvas" xmlns:cx="http://schemas.microsoft.com/office/drawing/2014/chartex" xmlns:cx1="http://schemas.microsoft.com/office/drawing/2015/9/8/chartex" xmlns:cx2="http://schemas.microsoft.com/office/drawing/2015/10/21/chartex" xmlns:cx3="http://schemas.microsoft.com/office/drawing/2016/5/9/chartex" xmlns:cx4="http://schemas.microsoft.com/office/drawing/2016/5/10/chartex" xmlns:cx5="http://schemas.microsoft.com/office/drawing/2016/5/11/chartex" xmlns:cx6="http://schemas.microsoft.com/office/drawing/2016/5/12/chartex" xmlns:cx7="http://schemas.microsoft.com/office/drawing/2016/5/13/chartex" xmlns:cx8="http://schemas.microsoft.com/office/drawing/2016/5/14/chartex" xmlns:mc="http://schemas.openxmlformats.org/markup-compatibility/2006" xmlns:aink="http://schemas.microsoft.com/office/drawing/2016/ink" xmlns:am3d="http://schemas.microsoft.com/office/drawing/2017/model3d" xmlns:o="urn:schemas-microsoft-com:office:office" xmlns:r="http://schemas.openxmlformats.org/officeDocument/2006/relationships" xmlns:m="http://schemas.openxmlformats.org/officeDocument/2006/math" xmlns:v="urn:schemas-microsoft-com:vml" xmlns:wp14="http://schemas.microsoft.com/office/word/2010/wordprocessingDrawing" xmlns:wp="http://schemas.openxmlformats.org/drawingml/2006/wordprocessingDrawing" xmlns:w10="urn:schemas-microsoft-com:office:word" xmlns:w="http://schemas.openxmlformats.org/wordprocessingml/2006/main" xmlns:w14="http://schemas.microsoft.com/office/word/2010/wordml" xmlns:w15="http://schemas.microsoft.com/office/word/2012/wordml" xmlns:w16cid="http://schemas.microsoft.com/office/word/2016/wordml/cid" xmlns:w16se="http://schemas.microsoft.com/office/word/2015/wordml/symex" xmlns:wpg="http://schemas.microsoft.com/office/word/2010/wordprocessingGroup" xmlns:wpi="http://schemas.microsoft.com/office/word/2010/wordprocessingInk" xmlns:wne="http://schemas.microsoft.com/office/word/2006/wordml" xmlns:wps="http://schemas.microsoft.com/office/word/2010/wordprocessingShape" mc:Ignorable="w14 w15 w16se w16cid wp14">
   <w:endnote w:type="separator" w:id="-1">
     <w:p>
       <w:pPr>
@@ -2278,7 +2193,7 @@
 </file>
 
 <file path=word/footer1.xml><?xml version="1.0" encoding="utf-8"?>
-<w:ftr xmlns:wpc="http://schemas.microsoft.com/office/word/2010/wordprocessingCanvas" xmlns:mo="http://schemas.microsoft.com/office/mac/office/2008/main" xmlns:mc="http://schemas.openxmlformats.org/markup-compatibility/2006" xmlns:mv="urn:schemas-microsoft-com:mac:vml" xmlns:o="urn:schemas-microsoft-com:office:office" xmlns:r="http://schemas.openxmlformats.org/officeDocument/2006/relationships" xmlns:m="http://schemas.openxmlformats.org/officeDocument/2006/math" xmlns:v="urn:schemas-microsoft-com:vml" xmlns:wp14="http://schemas.microsoft.com/office/word/2010/wordprocessingDrawing" xmlns:wp="http://schemas.openxmlformats.org/drawingml/2006/wordprocessingDrawing" xmlns:w10="urn:schemas-microsoft-com:office:word" xmlns:w="http://schemas.openxmlformats.org/wordprocessingml/2006/main" xmlns:w14="http://schemas.microsoft.com/office/word/2010/wordml" xmlns:w15="http://schemas.microsoft.com/office/word/2012/wordml" xmlns:wpg="http://schemas.microsoft.com/office/word/2010/wordprocessingGroup" xmlns:wpi="http://schemas.microsoft.com/office/word/2010/wordprocessingInk" xmlns:wne="http://schemas.microsoft.com/office/word/2006/wordml" xmlns:wps="http://schemas.microsoft.com/office/word/2010/wordprocessingShape" mc:Ignorable="w14 w15 wp14">
+<w:ftr xmlns:wpc="http://schemas.microsoft.com/office/word/2010/wordprocessingCanvas" xmlns:cx="http://schemas.microsoft.com/office/drawing/2014/chartex" xmlns:cx1="http://schemas.microsoft.com/office/drawing/2015/9/8/chartex" xmlns:cx2="http://schemas.microsoft.com/office/drawing/2015/10/21/chartex" xmlns:cx3="http://schemas.microsoft.com/office/drawing/2016/5/9/chartex" xmlns:cx4="http://schemas.microsoft.com/office/drawing/2016/5/10/chartex" xmlns:cx5="http://schemas.microsoft.com/office/drawing/2016/5/11/chartex" xmlns:cx6="http://schemas.microsoft.com/office/drawing/2016/5/12/chartex" xmlns:cx7="http://schemas.microsoft.com/office/drawing/2016/5/13/chartex" xmlns:cx8="http://schemas.microsoft.com/office/drawing/2016/5/14/chartex" xmlns:mc="http://schemas.openxmlformats.org/markup-compatibility/2006" xmlns:aink="http://schemas.microsoft.com/office/drawing/2016/ink" xmlns:am3d="http://schemas.microsoft.com/office/drawing/2017/model3d" xmlns:o="urn:schemas-microsoft-com:office:office" xmlns:r="http://schemas.openxmlformats.org/officeDocument/2006/relationships" xmlns:m="http://schemas.openxmlformats.org/officeDocument/2006/math" xmlns:v="urn:schemas-microsoft-com:vml" xmlns:wp14="http://schemas.microsoft.com/office/word/2010/wordprocessingDrawing" xmlns:wp="http://schemas.openxmlformats.org/drawingml/2006/wordprocessingDrawing" xmlns:w10="urn:schemas-microsoft-com:office:word" xmlns:w="http://schemas.openxmlformats.org/wordprocessingml/2006/main" xmlns:w14="http://schemas.microsoft.com/office/word/2010/wordml" xmlns:w15="http://schemas.microsoft.com/office/word/2012/wordml" xmlns:w16cid="http://schemas.microsoft.com/office/word/2016/wordml/cid" xmlns:w16se="http://schemas.microsoft.com/office/word/2015/wordml/symex" xmlns:wpg="http://schemas.microsoft.com/office/word/2010/wordprocessingGroup" xmlns:wpi="http://schemas.microsoft.com/office/word/2010/wordprocessingInk" xmlns:wne="http://schemas.microsoft.com/office/word/2006/wordml" xmlns:wps="http://schemas.microsoft.com/office/word/2010/wordprocessingShape" mc:Ignorable="w14 w15 w16se w16cid wp14">
   <w:p>
     <w:pPr>
       <w:spacing w:before="320"/>
@@ -2306,7 +2221,7 @@
 </file>
 
 <file path=word/footnotes.xml><?xml version="1.0" encoding="utf-8"?>
-<w:footnotes xmlns:wpc="http://schemas.microsoft.com/office/word/2010/wordprocessingCanvas" xmlns:mo="http://schemas.microsoft.com/office/mac/office/2008/main" xmlns:mc="http://schemas.openxmlformats.org/markup-compatibility/2006" xmlns:mv="urn:schemas-microsoft-com:mac:vml" xmlns:o="urn:schemas-microsoft-com:office:office" xmlns:r="http://schemas.openxmlformats.org/officeDocument/2006/relationships" xmlns:m="http://schemas.openxmlformats.org/officeDocument/2006/math" xmlns:v="urn:schemas-microsoft-com:vml" xmlns:wp14="http://schemas.microsoft.com/office/word/2010/wordprocessingDrawing" xmlns:wp="http://schemas.openxmlformats.org/drawingml/2006/wordprocessingDrawing" xmlns:w10="urn:schemas-microsoft-com:office:word" xmlns:w="http://schemas.openxmlformats.org/wordprocessingml/2006/main" xmlns:w14="http://schemas.microsoft.com/office/word/2010/wordml" xmlns:w15="http://schemas.microsoft.com/office/word/2012/wordml" xmlns:wpg="http://schemas.microsoft.com/office/word/2010/wordprocessingGroup" xmlns:wpi="http://schemas.microsoft.com/office/word/2010/wordprocessingInk" xmlns:wne="http://schemas.microsoft.com/office/word/2006/wordml" xmlns:wps="http://schemas.microsoft.com/office/word/2010/wordprocessingShape" mc:Ignorable="w14 w15 wp14">
+<w:footnotes xmlns:wpc="http://schemas.microsoft.com/office/word/2010/wordprocessingCanvas" xmlns:cx="http://schemas.microsoft.com/office/drawing/2014/chartex" xmlns:cx1="http://schemas.microsoft.com/office/drawing/2015/9/8/chartex" xmlns:cx2="http://schemas.microsoft.com/office/drawing/2015/10/21/chartex" xmlns:cx3="http://schemas.microsoft.com/office/drawing/2016/5/9/chartex" xmlns:cx4="http://schemas.microsoft.com/office/drawing/2016/5/10/chartex" xmlns:cx5="http://schemas.microsoft.com/office/drawing/2016/5/11/chartex" xmlns:cx6="http://schemas.microsoft.com/office/drawing/2016/5/12/chartex" xmlns:cx7="http://schemas.microsoft.com/office/drawing/2016/5/13/chartex" xmlns:cx8="http://schemas.microsoft.com/office/drawing/2016/5/14/chartex" xmlns:mc="http://schemas.openxmlformats.org/markup-compatibility/2006" xmlns:aink="http://schemas.microsoft.com/office/drawing/2016/ink" xmlns:am3d="http://schemas.microsoft.com/office/drawing/2017/model3d" xmlns:o="urn:schemas-microsoft-com:office:office" xmlns:r="http://schemas.openxmlformats.org/officeDocument/2006/relationships" xmlns:m="http://schemas.openxmlformats.org/officeDocument/2006/math" xmlns:v="urn:schemas-microsoft-com:vml" xmlns:wp14="http://schemas.microsoft.com/office/word/2010/wordprocessingDrawing" xmlns:wp="http://schemas.openxmlformats.org/drawingml/2006/wordprocessingDrawing" xmlns:w10="urn:schemas-microsoft-com:office:word" xmlns:w="http://schemas.openxmlformats.org/wordprocessingml/2006/main" xmlns:w14="http://schemas.microsoft.com/office/word/2010/wordml" xmlns:w15="http://schemas.microsoft.com/office/word/2012/wordml" xmlns:w16cid="http://schemas.microsoft.com/office/word/2016/wordml/cid" xmlns:w16se="http://schemas.microsoft.com/office/word/2015/wordml/symex" xmlns:wpg="http://schemas.microsoft.com/office/word/2010/wordprocessingGroup" xmlns:wpi="http://schemas.microsoft.com/office/word/2010/wordprocessingInk" xmlns:wne="http://schemas.microsoft.com/office/word/2006/wordml" xmlns:wps="http://schemas.microsoft.com/office/word/2010/wordprocessingShape" mc:Ignorable="w14 w15 w16se w16cid wp14">
   <w:footnote w:type="separator" w:id="-1">
     <w:p>
       <w:pPr>
@@ -2330,9 +2245,36 @@
 </w:footnotes>
 </file>
 
+<file path=word/header1.xml><?xml version="1.0" encoding="utf-8"?>
+<w:hdr xmlns:wpc="http://schemas.microsoft.com/office/word/2010/wordprocessingCanvas" xmlns:cx="http://schemas.microsoft.com/office/drawing/2014/chartex" xmlns:cx1="http://schemas.microsoft.com/office/drawing/2015/9/8/chartex" xmlns:cx2="http://schemas.microsoft.com/office/drawing/2015/10/21/chartex" xmlns:cx3="http://schemas.microsoft.com/office/drawing/2016/5/9/chartex" xmlns:cx4="http://schemas.microsoft.com/office/drawing/2016/5/10/chartex" xmlns:cx5="http://schemas.microsoft.com/office/drawing/2016/5/11/chartex" xmlns:cx6="http://schemas.microsoft.com/office/drawing/2016/5/12/chartex" xmlns:cx7="http://schemas.microsoft.com/office/drawing/2016/5/13/chartex" xmlns:cx8="http://schemas.microsoft.com/office/drawing/2016/5/14/chartex" xmlns:mc="http://schemas.openxmlformats.org/markup-compatibility/2006" xmlns:aink="http://schemas.microsoft.com/office/drawing/2016/ink" xmlns:am3d="http://schemas.microsoft.com/office/drawing/2017/model3d" xmlns:o="urn:schemas-microsoft-com:office:office" xmlns:r="http://schemas.openxmlformats.org/officeDocument/2006/relationships" xmlns:m="http://schemas.openxmlformats.org/officeDocument/2006/math" xmlns:v="urn:schemas-microsoft-com:vml" xmlns:wp14="http://schemas.microsoft.com/office/word/2010/wordprocessingDrawing" xmlns:wp="http://schemas.openxmlformats.org/drawingml/2006/wordprocessingDrawing" xmlns:w10="urn:schemas-microsoft-com:office:word" xmlns:w="http://schemas.openxmlformats.org/wordprocessingml/2006/main" xmlns:w14="http://schemas.microsoft.com/office/word/2010/wordml" xmlns:w15="http://schemas.microsoft.com/office/word/2012/wordml" xmlns:w16cid="http://schemas.microsoft.com/office/word/2016/wordml/cid" xmlns:w16se="http://schemas.microsoft.com/office/word/2015/wordml/symex" xmlns:wpg="http://schemas.microsoft.com/office/word/2010/wordprocessingGroup" xmlns:wpi="http://schemas.microsoft.com/office/word/2010/wordprocessingInk" xmlns:wne="http://schemas.microsoft.com/office/word/2006/wordml" xmlns:wps="http://schemas.microsoft.com/office/word/2010/wordprocessingShape" mc:Ignorable="w14 w15 w16se w16cid wp14">
+  <w:p>
+    <w:pPr>
+      <w:rPr>
+        <w:color w:val="FFFFFF"/>
+        <w:lang w:val="en-US"/>
+      </w:rPr>
+    </w:pPr>
+    <w:r>
+      <w:rPr>
+        <w:color w:val="FFFFFF"/>
+        <w:lang w:val="en-US"/>
+      </w:rPr>
+      <w:t xml:space="preserve">Resume for </w:t>
+    </w:r>
+    <w:r>
+      <w:rPr>
+        <w:color w:val="FFFFFF"/>
+        <w:lang w:val="en-US"/>
+      </w:rPr>
+      <w:t>Axel Maldonado-Hernandez</w:t>
+    </w:r>
+  </w:p>
+</w:hdr>
+</file>
+
 <file path=word/numbering.xml><?xml version="1.0" encoding="utf-8"?>
-<w:numbering xmlns:wpc="http://schemas.microsoft.com/office/word/2010/wordprocessingCanvas" xmlns:mo="http://schemas.microsoft.com/office/mac/office/2008/main" xmlns:mc="http://schemas.openxmlformats.org/markup-compatibility/2006" xmlns:mv="urn:schemas-microsoft-com:mac:vml" xmlns:o="urn:schemas-microsoft-com:office:office" xmlns:r="http://schemas.openxmlformats.org/officeDocument/2006/relationships" xmlns:m="http://schemas.openxmlformats.org/officeDocument/2006/math" xmlns:v="urn:schemas-microsoft-com:vml" xmlns:wp14="http://schemas.microsoft.com/office/word/2010/wordprocessingDrawing" xmlns:wp="http://schemas.openxmlformats.org/drawingml/2006/wordprocessingDrawing" xmlns:w10="urn:schemas-microsoft-com:office:word" xmlns:w="http://schemas.openxmlformats.org/wordprocessingml/2006/main" xmlns:w14="http://schemas.microsoft.com/office/word/2010/wordml" xmlns:w15="http://schemas.microsoft.com/office/word/2012/wordml" xmlns:wpg="http://schemas.microsoft.com/office/word/2010/wordprocessingGroup" xmlns:wpi="http://schemas.microsoft.com/office/word/2010/wordprocessingInk" xmlns:wne="http://schemas.microsoft.com/office/word/2006/wordml" xmlns:wps="http://schemas.microsoft.com/office/word/2010/wordprocessingShape" mc:Ignorable="w14 w15 wp14">
-  <w:abstractNum w:abstractNumId="0">
+<w:numbering xmlns:wpc="http://schemas.microsoft.com/office/word/2010/wordprocessingCanvas" xmlns:cx="http://schemas.microsoft.com/office/drawing/2014/chartex" xmlns:cx1="http://schemas.microsoft.com/office/drawing/2015/9/8/chartex" xmlns:cx2="http://schemas.microsoft.com/office/drawing/2015/10/21/chartex" xmlns:cx3="http://schemas.microsoft.com/office/drawing/2016/5/9/chartex" xmlns:cx4="http://schemas.microsoft.com/office/drawing/2016/5/10/chartex" xmlns:cx5="http://schemas.microsoft.com/office/drawing/2016/5/11/chartex" xmlns:cx6="http://schemas.microsoft.com/office/drawing/2016/5/12/chartex" xmlns:cx7="http://schemas.microsoft.com/office/drawing/2016/5/13/chartex" xmlns:cx8="http://schemas.microsoft.com/office/drawing/2016/5/14/chartex" xmlns:mc="http://schemas.openxmlformats.org/markup-compatibility/2006" xmlns:aink="http://schemas.microsoft.com/office/drawing/2016/ink" xmlns:am3d="http://schemas.microsoft.com/office/drawing/2017/model3d" xmlns:o="urn:schemas-microsoft-com:office:office" xmlns:r="http://schemas.openxmlformats.org/officeDocument/2006/relationships" xmlns:m="http://schemas.openxmlformats.org/officeDocument/2006/math" xmlns:v="urn:schemas-microsoft-com:vml" xmlns:wp14="http://schemas.microsoft.com/office/word/2010/wordprocessingDrawing" xmlns:wp="http://schemas.openxmlformats.org/drawingml/2006/wordprocessingDrawing" xmlns:w10="urn:schemas-microsoft-com:office:word" xmlns:w="http://schemas.openxmlformats.org/wordprocessingml/2006/main" xmlns:w14="http://schemas.microsoft.com/office/word/2010/wordml" xmlns:w15="http://schemas.microsoft.com/office/word/2012/wordml" xmlns:w16cid="http://schemas.microsoft.com/office/word/2016/wordml/cid" xmlns:w16se="http://schemas.microsoft.com/office/word/2015/wordml/symex" xmlns:wpg="http://schemas.microsoft.com/office/word/2010/wordprocessingGroup" xmlns:wpi="http://schemas.microsoft.com/office/word/2010/wordprocessingInk" xmlns:wne="http://schemas.microsoft.com/office/word/2006/wordml" xmlns:wps="http://schemas.microsoft.com/office/word/2010/wordprocessingShape" mc:Ignorable="w14 w15 w16se w16cid wp14">
+  <w:abstractNum w:abstractNumId="0" w15:restartNumberingAfterBreak="0">
     <w:nsid w:val="05D850C6"/>
     <w:multiLevelType w:val="multilevel"/>
     <w:tmpl w:val="FC0CDE10"/>
@@ -2345,6 +2287,7 @@
         <w:ind w:left="720" w:hanging="360"/>
       </w:pPr>
       <w:rPr>
+        <w:rFonts w:ascii="Symbol" w:hAnsi="Symbol" w:hint="default"/>
         <w:u w:val="none"/>
       </w:rPr>
     </w:lvl>
@@ -2445,7 +2388,7 @@
       </w:rPr>
     </w:lvl>
   </w:abstractNum>
-  <w:abstractNum w:abstractNumId="1">
+  <w:abstractNum w:abstractNumId="1" w15:restartNumberingAfterBreak="0">
     <w:nsid w:val="0E267715"/>
     <w:multiLevelType w:val="multilevel"/>
     <w:tmpl w:val="84ECD298"/>
@@ -2558,7 +2501,7 @@
       </w:rPr>
     </w:lvl>
   </w:abstractNum>
-  <w:abstractNum w:abstractNumId="2">
+  <w:abstractNum w:abstractNumId="2" w15:restartNumberingAfterBreak="0">
     <w:nsid w:val="14FD7322"/>
     <w:multiLevelType w:val="multilevel"/>
     <w:tmpl w:val="721E51E2"/>
@@ -2672,7 +2615,7 @@
       </w:pPr>
     </w:lvl>
   </w:abstractNum>
-  <w:abstractNum w:abstractNumId="3">
+  <w:abstractNum w:abstractNumId="3" w15:restartNumberingAfterBreak="0">
     <w:nsid w:val="2C31110D"/>
     <w:multiLevelType w:val="multilevel"/>
     <w:tmpl w:val="940C2D14"/>
@@ -2821,7 +2764,7 @@
       </w:rPr>
     </w:lvl>
   </w:abstractNum>
-  <w:abstractNum w:abstractNumId="4">
+  <w:abstractNum w:abstractNumId="4" w15:restartNumberingAfterBreak="0">
     <w:nsid w:val="54697C93"/>
     <w:multiLevelType w:val="multilevel"/>
     <w:tmpl w:val="E81AB80C"/>
@@ -2934,7 +2877,7 @@
       </w:rPr>
     </w:lvl>
   </w:abstractNum>
-  <w:abstractNum w:abstractNumId="5">
+  <w:abstractNum w:abstractNumId="5" w15:restartNumberingAfterBreak="0">
     <w:nsid w:val="5F3F313E"/>
     <w:multiLevelType w:val="multilevel"/>
     <w:tmpl w:val="B96862D0"/>
@@ -3069,7 +3012,7 @@
 </file>
 
 <file path=word/styles.xml><?xml version="1.0" encoding="utf-8"?>
-<w:styles xmlns:mc="http://schemas.openxmlformats.org/markup-compatibility/2006" xmlns:r="http://schemas.openxmlformats.org/officeDocument/2006/relationships" xmlns:w="http://schemas.openxmlformats.org/wordprocessingml/2006/main" xmlns:w14="http://schemas.microsoft.com/office/word/2010/wordml" xmlns:w15="http://schemas.microsoft.com/office/word/2012/wordml" mc:Ignorable="w14 w15">
+<w:styles xmlns:mc="http://schemas.openxmlformats.org/markup-compatibility/2006" xmlns:r="http://schemas.openxmlformats.org/officeDocument/2006/relationships" xmlns:w="http://schemas.openxmlformats.org/wordprocessingml/2006/main" xmlns:w14="http://schemas.microsoft.com/office/word/2010/wordml" xmlns:w15="http://schemas.microsoft.com/office/word/2012/wordml" xmlns:w16cid="http://schemas.microsoft.com/office/word/2016/wordml/cid" xmlns:w16se="http://schemas.microsoft.com/office/word/2015/wordml/symex" mc:Ignorable="w14 w15 w16se w16cid">
   <w:docDefaults>
     <w:rPrDefault>
       <w:rPr>
@@ -3088,7 +3031,7 @@
       </w:pPr>
     </w:pPrDefault>
   </w:docDefaults>
-  <w:latentStyles w:defLockedState="0" w:defUIPriority="99" w:defSemiHidden="0" w:defUnhideWhenUsed="0" w:defQFormat="0" w:count="380">
+  <w:latentStyles w:defLockedState="0" w:defUIPriority="99" w:defSemiHidden="0" w:defUnhideWhenUsed="0" w:defQFormat="0" w:count="376">
     <w:lsdException w:name="Normal" w:uiPriority="0" w:qFormat="1"/>
     <w:lsdException w:name="heading 1" w:uiPriority="9" w:qFormat="1"/>
     <w:lsdException w:name="heading 2" w:semiHidden="1" w:uiPriority="0" w:unhideWhenUsed="1" w:qFormat="1"/>
@@ -3245,15 +3188,6 @@
     <w:lsdException w:name="Balloon Text" w:semiHidden="1" w:unhideWhenUsed="1"/>
     <w:lsdException w:name="Table Grid" w:uiPriority="39"/>
     <w:lsdException w:name="Table Theme" w:semiHidden="1" w:unhideWhenUsed="1"/>
-    <w:lsdException w:name="Note Level 1" w:semiHidden="1" w:unhideWhenUsed="1"/>
-    <w:lsdException w:name="Note Level 2" w:semiHidden="1" w:unhideWhenUsed="1"/>
-    <w:lsdException w:name="Note Level 3" w:semiHidden="1" w:unhideWhenUsed="1"/>
-    <w:lsdException w:name="Note Level 4" w:semiHidden="1" w:unhideWhenUsed="1"/>
-    <w:lsdException w:name="Note Level 5" w:semiHidden="1" w:unhideWhenUsed="1"/>
-    <w:lsdException w:name="Note Level 6" w:semiHidden="1" w:unhideWhenUsed="1"/>
-    <w:lsdException w:name="Note Level 7" w:semiHidden="1" w:unhideWhenUsed="1"/>
-    <w:lsdException w:name="Note Level 8" w:semiHidden="1" w:unhideWhenUsed="1"/>
-    <w:lsdException w:name="Note Level 9" w:semiHidden="1" w:unhideWhenUsed="1"/>
     <w:lsdException w:name="Placeholder Text" w:semiHidden="1"/>
     <w:lsdException w:name="No Spacing" w:uiPriority="1" w:qFormat="1"/>
     <w:lsdException w:name="Light Shading" w:uiPriority="60"/>
@@ -3628,7 +3562,6 @@
     <w:tblPr>
       <w:tblStyleRowBandSize w:val="1"/>
       <w:tblStyleColBandSize w:val="1"/>
-      <w:tblInd w:w="0" w:type="dxa"/>
       <w:tblCellMar>
         <w:top w:w="100" w:type="dxa"/>
         <w:left w:w="100" w:type="dxa"/>
@@ -3642,7 +3575,6 @@
     <w:tblPr>
       <w:tblStyleRowBandSize w:val="1"/>
       <w:tblStyleColBandSize w:val="1"/>
-      <w:tblInd w:w="0" w:type="dxa"/>
       <w:tblCellMar>
         <w:top w:w="100" w:type="dxa"/>
         <w:left w:w="100" w:type="dxa"/>
@@ -3740,6 +3672,49 @@
       <w:ind w:left="360" w:hanging="360"/>
       <w:contextualSpacing/>
     </w:pPr>
+  </w:style>
+  <w:style w:type="paragraph" w:styleId="ListParagraph">
+    <w:name w:val="List Paragraph"/>
+    <w:basedOn w:val="Normal"/>
+    <w:uiPriority w:val="34"/>
+    <w:qFormat/>
+    <w:pPr>
+      <w:ind w:left="720"/>
+      <w:contextualSpacing/>
+    </w:pPr>
+  </w:style>
+  <w:style w:type="character" w:styleId="Hyperlink">
+    <w:name w:val="Hyperlink"/>
+    <w:basedOn w:val="DefaultParagraphFont"/>
+    <w:uiPriority w:val="99"/>
+    <w:unhideWhenUsed/>
+    <w:rsid w:val="00DE1CC1"/>
+    <w:rPr>
+      <w:color w:val="0000FF" w:themeColor="hyperlink"/>
+      <w:u w:val="single"/>
+    </w:rPr>
+  </w:style>
+  <w:style w:type="character" w:styleId="UnresolvedMention">
+    <w:name w:val="Unresolved Mention"/>
+    <w:basedOn w:val="DefaultParagraphFont"/>
+    <w:uiPriority w:val="99"/>
+    <w:rsid w:val="00DE1CC1"/>
+    <w:rPr>
+      <w:color w:val="605E5C"/>
+      <w:shd w:val="clear" w:color="auto" w:fill="E1DFDD"/>
+    </w:rPr>
+  </w:style>
+  <w:style w:type="character" w:styleId="FollowedHyperlink">
+    <w:name w:val="FollowedHyperlink"/>
+    <w:basedOn w:val="DefaultParagraphFont"/>
+    <w:uiPriority w:val="99"/>
+    <w:semiHidden/>
+    <w:unhideWhenUsed/>
+    <w:rsid w:val="00DE1CC1"/>
+    <w:rPr>
+      <w:color w:val="800080" w:themeColor="followedHyperlink"/>
+      <w:u w:val="single"/>
+    </w:rPr>
   </w:style>
 </w:styles>
 </file>
@@ -4069,7 +4044,7 @@
 </file>
 
 <file path=customXml/itemProps1.xml><?xml version="1.0" encoding="utf-8"?>
-<ds:datastoreItem xmlns:ds="http://schemas.openxmlformats.org/officeDocument/2006/customXml" ds:itemID="{962AD387-0B3C-0043-91C3-28ED6ADFF061}">
+<ds:datastoreItem xmlns:ds="http://schemas.openxmlformats.org/officeDocument/2006/customXml" ds:itemID="{AEAB95DC-466E-1240-AE46-D6A8FE6C9021}">
   <ds:schemaRefs>
     <ds:schemaRef ds:uri="http://schemas.openxmlformats.org/officeDocument/2006/bibliography"/>
   </ds:schemaRefs>

</xml_diff>